<commit_message>
Added examples for a interactive plotly and Shiny bar graph
</commit_message>
<xml_diff>
--- a/Shiny/Shiny_v_Plotly_for_GBAD.docx
+++ b/Shiny/Shiny_v_Plotly_for_GBAD.docx
@@ -8,57 +8,621 @@
         <w:rPr>
           <w:i/>
           <w:iCs/>
-        </w:rPr>
-      </w:pPr>
-      <w:r>
-        <w:t xml:space="preserve">A comprehensive comparison between Python Libraries </w:t>
-      </w:r>
-      <w:r>
+          <w:sz w:val="32"/>
+          <w:szCs w:val="32"/>
+        </w:rPr>
+      </w:pPr>
+      <w:r>
+        <w:rPr>
+          <w:sz w:val="32"/>
+          <w:szCs w:val="32"/>
+        </w:rPr>
+        <w:t xml:space="preserve">A </w:t>
+      </w:r>
+      <w:r>
+        <w:rPr>
+          <w:sz w:val="32"/>
+          <w:szCs w:val="32"/>
+        </w:rPr>
+        <w:t>C</w:t>
+      </w:r>
+      <w:r>
+        <w:rPr>
+          <w:sz w:val="32"/>
+          <w:szCs w:val="32"/>
+        </w:rPr>
+        <w:t xml:space="preserve">omparison </w:t>
+      </w:r>
+      <w:r>
+        <w:rPr>
+          <w:sz w:val="32"/>
+          <w:szCs w:val="32"/>
+        </w:rPr>
+        <w:t>B</w:t>
+      </w:r>
+      <w:r>
+        <w:rPr>
+          <w:sz w:val="32"/>
+          <w:szCs w:val="32"/>
+        </w:rPr>
+        <w:t xml:space="preserve">etween </w:t>
+      </w:r>
+      <w:r>
+        <w:rPr>
+          <w:sz w:val="32"/>
+          <w:szCs w:val="32"/>
+        </w:rPr>
+        <w:t xml:space="preserve">the </w:t>
+      </w:r>
+      <w:r>
+        <w:rPr>
+          <w:sz w:val="32"/>
+          <w:szCs w:val="32"/>
+        </w:rPr>
+        <w:t>Python Libraries Shiny and Plotly</w:t>
+      </w:r>
+    </w:p>
+    <w:p>
+      <w:pPr>
+        <w:jc w:val="center"/>
+        <w:rPr>
+          <w:sz w:val="32"/>
+          <w:szCs w:val="32"/>
+        </w:rPr>
+      </w:pPr>
+      <w:r>
+        <w:rPr>
+          <w:sz w:val="32"/>
+          <w:szCs w:val="32"/>
+        </w:rPr>
+        <w:t>By Ian McKechnie</w:t>
+      </w:r>
+    </w:p>
+    <w:p>
+      <w:pPr>
+        <w:jc w:val="center"/>
+        <w:rPr>
+          <w:sz w:val="32"/>
+          <w:szCs w:val="32"/>
+        </w:rPr>
+      </w:pPr>
+      <w:r>
+        <w:rPr>
+          <w:sz w:val="32"/>
+          <w:szCs w:val="32"/>
+        </w:rPr>
+        <w:t>Monday October 31</w:t>
+      </w:r>
+      <w:r>
+        <w:rPr>
+          <w:sz w:val="32"/>
+          <w:szCs w:val="32"/>
+          <w:vertAlign w:val="superscript"/>
+        </w:rPr>
+        <w:t>st</w:t>
+      </w:r>
+      <w:r>
+        <w:rPr>
+          <w:sz w:val="32"/>
+          <w:szCs w:val="32"/>
+        </w:rPr>
+        <w:t>, 2022</w:t>
+      </w:r>
+    </w:p>
+    <w:p>
+      <w:pPr>
+        <w:jc w:val="center"/>
+      </w:pPr>
+    </w:p>
+    <w:p>
+      <w:pPr>
+        <w:rPr>
+          <w:b/>
+          <w:bCs/>
+          <w:sz w:val="28"/>
+          <w:szCs w:val="28"/>
+        </w:rPr>
+      </w:pPr>
+      <w:r>
+        <w:rPr>
+          <w:b/>
+          <w:bCs/>
+          <w:sz w:val="28"/>
+          <w:szCs w:val="28"/>
+        </w:rPr>
+        <w:t>Abstract</w:t>
+      </w:r>
+    </w:p>
+    <w:p>
+      <w:pPr>
         <w:rPr>
           <w:i/>
           <w:iCs/>
         </w:rPr>
-        <w:t xml:space="preserve">Shiny and </w:t>
-      </w:r>
-      <w:proofErr w:type="spellStart"/>
+      </w:pPr>
+      <w:r>
+        <w:t>Shiny</w:t>
+      </w:r>
+      <w:r>
+        <w:t xml:space="preserve"> for Python (Shiny)</w:t>
+      </w:r>
+      <w:r>
+        <w:t xml:space="preserve"> and Dash (</w:t>
+      </w:r>
+      <w:r>
+        <w:t>t</w:t>
+      </w:r>
+      <w:r>
+        <w:t xml:space="preserve">he data analysis tool made by Plotly) are both </w:t>
+      </w:r>
+      <w:r>
+        <w:t>p</w:t>
+      </w:r>
+      <w:r>
+        <w:t xml:space="preserve">ython libraries that allow you to write </w:t>
+      </w:r>
+      <w:r>
+        <w:t xml:space="preserve">python </w:t>
+      </w:r>
+      <w:r>
+        <w:t xml:space="preserve">code and have it displayed on the web </w:t>
+      </w:r>
+      <w:r>
+        <w:t>so the user can</w:t>
+      </w:r>
+      <w:r>
+        <w:t xml:space="preserve"> view and analyze data. </w:t>
+      </w:r>
+      <w:r>
+        <w:t xml:space="preserve">Dash was open sourced in 2017 whereas Shiny was launched </w:t>
+      </w:r>
+      <w:r>
+        <w:t>in</w:t>
+      </w:r>
+      <w:r>
+        <w:t xml:space="preserve"> the</w:t>
+      </w:r>
+      <w:r>
+        <w:t xml:space="preserve"> summer </w:t>
+      </w:r>
+      <w:r>
+        <w:t xml:space="preserve">in </w:t>
+      </w:r>
+      <w:r>
+        <w:t xml:space="preserve">2022. </w:t>
+      </w:r>
+      <w:r>
+        <w:t xml:space="preserve">Both can accomplish </w:t>
+      </w:r>
+      <w:r>
+        <w:t xml:space="preserve">good </w:t>
+      </w:r>
+      <w:r>
+        <w:t xml:space="preserve">data visualization, but Dash allows </w:t>
+      </w:r>
+      <w:r>
+        <w:t>greater data configuration and a more</w:t>
+      </w:r>
+      <w:r>
+        <w:t xml:space="preserve"> robust</w:t>
+      </w:r>
+      <w:r>
+        <w:t xml:space="preserve"> final application</w:t>
+      </w:r>
+      <w:r>
+        <w:t xml:space="preserve">. </w:t>
+      </w:r>
+      <w:r>
+        <w:t xml:space="preserve">This comes at a cost as Dash is more complex and </w:t>
+      </w:r>
+      <w:r>
+        <w:t>has a steeper learning curve</w:t>
+      </w:r>
+      <w:r>
+        <w:t>. Dash can also be a little slower as it is bigger and</w:t>
+      </w:r>
+      <w:r>
+        <w:t xml:space="preserve"> uses</w:t>
+      </w:r>
+      <w:r>
+        <w:t xml:space="preserve"> more</w:t>
+      </w:r>
+      <w:r>
+        <w:t xml:space="preserve"> system resources</w:t>
+      </w:r>
+      <w:r>
+        <w:t xml:space="preserve"> to run. Dash appears to scale better and offers a paid version for enterprises which </w:t>
+      </w:r>
+      <w:r>
+        <w:t>includes</w:t>
+      </w:r>
+      <w:r>
+        <w:t xml:space="preserve"> more features than the open-source version.</w:t>
+      </w:r>
+      <w:r>
+        <w:t xml:space="preserve"> Dash </w:t>
+      </w:r>
+      <w:r>
+        <w:t>looks</w:t>
+      </w:r>
+      <w:r>
+        <w:t xml:space="preserve"> to be the better choice </w:t>
+      </w:r>
       <w:r>
         <w:rPr>
           <w:i/>
           <w:iCs/>
         </w:rPr>
-        <w:t>Plotly</w:t>
-      </w:r>
-      <w:proofErr w:type="spellEnd"/>
-    </w:p>
-    <w:p>
-      <w:pPr>
-        <w:jc w:val="center"/>
-      </w:pPr>
-      <w:r>
-        <w:t>By Ian McKechnie</w:t>
-      </w:r>
-    </w:p>
-    <w:p>
-      <w:pPr>
-        <w:jc w:val="center"/>
-      </w:pPr>
-      <w:r>
-        <w:t>Monday October 31</w:t>
-      </w:r>
-      <w:r>
-        <w:rPr>
-          <w:vertAlign w:val="superscript"/>
-        </w:rPr>
-        <w:t>st</w:t>
-      </w:r>
-      <w:r>
-        <w:t>, 2022</w:t>
-      </w:r>
-    </w:p>
-    <w:p>
-      <w:pPr>
-        <w:jc w:val="center"/>
-      </w:pPr>
+        <w:t>for now</w:t>
+      </w:r>
+      <w:r>
+        <w:t xml:space="preserve"> as there is more support and there’s more features. Shiny is good for smaller projects and if you want them done a little quicker. Maybe in a year or two if more features get added and the community support </w:t>
+      </w:r>
+      <w:r>
+        <w:t>improves and grows</w:t>
+      </w:r>
+      <w:r>
+        <w:t xml:space="preserve"> because right now there’s almost n</w:t>
+      </w:r>
+      <w:r>
+        <w:t>o</w:t>
+      </w:r>
+      <w:r>
+        <w:t xml:space="preserve"> answers</w:t>
+      </w:r>
+      <w:r>
+        <w:t xml:space="preserve"> outside the docs when you google questions for Shiny issues</w:t>
+      </w:r>
+      <w:r>
+        <w:t>.</w:t>
+      </w:r>
+    </w:p>
+    <w:p>
+      <w:pPr>
+        <w:rPr>
+          <w:b/>
+          <w:bCs/>
+          <w:i/>
+          <w:iCs/>
+          <w:sz w:val="28"/>
+          <w:szCs w:val="28"/>
+        </w:rPr>
+      </w:pPr>
+    </w:p>
+    <w:p>
+      <w:pPr>
+        <w:rPr>
+          <w:b/>
+          <w:bCs/>
+          <w:sz w:val="28"/>
+          <w:szCs w:val="28"/>
+        </w:rPr>
+      </w:pPr>
+      <w:r>
+        <w:rPr>
+          <w:b/>
+          <w:bCs/>
+          <w:sz w:val="28"/>
+          <w:szCs w:val="28"/>
+        </w:rPr>
+        <w:t>Quick Facts</w:t>
+      </w:r>
+    </w:p>
+    <w:p>
+      <w:r>
+        <w:rPr>
+          <w:b/>
+          <w:bCs/>
+        </w:rPr>
+        <w:t>Activeness</w:t>
+      </w:r>
+      <w:r>
+        <w:t xml:space="preserve">: </w:t>
+      </w:r>
+      <w:r>
+        <w:t xml:space="preserve">Both libraries are actively being maintained and updated with bug fixes and small features </w:t>
+      </w:r>
+      <w:r>
+        <w:t>additions</w:t>
+      </w:r>
+      <w:r>
+        <w:t xml:space="preserve"> daily</w:t>
+      </w:r>
+      <w:r>
+        <w:t>.</w:t>
+      </w:r>
+    </w:p>
+    <w:p/>
+    <w:p>
+      <w:r>
+        <w:rPr>
+          <w:b/>
+          <w:bCs/>
+        </w:rPr>
+        <w:t>Design</w:t>
+      </w:r>
+      <w:r>
+        <w:rPr>
+          <w:b/>
+          <w:bCs/>
+        </w:rPr>
+        <w:t>:</w:t>
+      </w:r>
+      <w:r>
+        <w:rPr>
+          <w:b/>
+          <w:bCs/>
+        </w:rPr>
+        <w:t xml:space="preserve"> </w:t>
+      </w:r>
+      <w:r>
+        <w:t xml:space="preserve">Both are very well designed. Shiny is a little simpler so it’s faster to pick up. Dash is more complex but allows you to do more with it and configure more </w:t>
+      </w:r>
+      <w:r>
+        <w:t xml:space="preserve">individual </w:t>
+      </w:r>
+      <w:r>
+        <w:t>elements.</w:t>
+      </w:r>
+    </w:p>
+    <w:p>
+      <w:pPr>
+        <w:rPr>
+          <w:b/>
+          <w:bCs/>
+        </w:rPr>
+      </w:pPr>
+    </w:p>
+    <w:p>
+      <w:r>
+        <w:rPr>
+          <w:b/>
+          <w:bCs/>
+        </w:rPr>
+        <w:t xml:space="preserve">Documentation: </w:t>
+      </w:r>
+      <w:r>
+        <w:t xml:space="preserve">Dash has better documentation. It’s larger and older so the documentation is more robust and length. Shiny is newer so </w:t>
+      </w:r>
+      <w:r>
+        <w:t>its</w:t>
+      </w:r>
+      <w:r>
+        <w:t xml:space="preserve"> documentation is not </w:t>
+      </w:r>
+      <w:r>
+        <w:t>as extensive</w:t>
+      </w:r>
+      <w:r>
+        <w:t>. The documentation is easier to follow and more interactive but there is less of it</w:t>
+      </w:r>
+      <w:r>
+        <w:t xml:space="preserve"> for each </w:t>
+      </w:r>
+      <w:r>
+        <w:t xml:space="preserve">individual </w:t>
+      </w:r>
+      <w:r>
+        <w:t>component</w:t>
+      </w:r>
+      <w:r>
+        <w:t xml:space="preserve">. There is also less community support for Shiny </w:t>
+      </w:r>
+      <w:r>
+        <w:t>since it’s</w:t>
+      </w:r>
+      <w:r>
+        <w:t xml:space="preserve"> new so the documentation is almost the entirety of the resources you can consult </w:t>
+      </w:r>
+      <w:r>
+        <w:t>to learn</w:t>
+      </w:r>
+      <w:r>
+        <w:t xml:space="preserve"> it</w:t>
+      </w:r>
+      <w:r>
+        <w:t xml:space="preserve"> and solve bugs</w:t>
+      </w:r>
+      <w:r>
+        <w:t>. Dash has a community form where there are lots of questions and</w:t>
+      </w:r>
+      <w:r>
+        <w:t xml:space="preserve"> answers</w:t>
+      </w:r>
+      <w:r>
+        <w:t>,</w:t>
+      </w:r>
+      <w:r>
+        <w:t xml:space="preserve"> so you have a better chance of finding </w:t>
+      </w:r>
+      <w:r>
+        <w:t>your</w:t>
+      </w:r>
+      <w:r>
+        <w:t xml:space="preserve"> error and a solution for </w:t>
+      </w:r>
+      <w:r>
+        <w:t>the issue being searched</w:t>
+      </w:r>
+      <w:r>
+        <w:t>.</w:t>
+      </w:r>
+    </w:p>
+    <w:p/>
+    <w:p>
+      <w:r>
+        <w:rPr>
+          <w:b/>
+          <w:bCs/>
+        </w:rPr>
+        <w:t>Extensibility</w:t>
+      </w:r>
+      <w:r>
+        <w:rPr>
+          <w:b/>
+          <w:bCs/>
+        </w:rPr>
+        <w:t xml:space="preserve">: </w:t>
+      </w:r>
+      <w:r>
+        <w:t>Dash is more extensible as you can pay for an enterprise version that adds lots of features to help scale.</w:t>
+      </w:r>
+      <w:r>
+        <w:t xml:space="preserve"> </w:t>
+      </w:r>
+    </w:p>
+    <w:p>
+      <w:pPr>
+        <w:rPr>
+          <w:b/>
+          <w:bCs/>
+        </w:rPr>
+      </w:pPr>
+    </w:p>
+    <w:p>
+      <w:r>
+        <w:rPr>
+          <w:b/>
+          <w:bCs/>
+        </w:rPr>
+        <w:t>Performance</w:t>
+      </w:r>
+      <w:r>
+        <w:rPr>
+          <w:b/>
+          <w:bCs/>
+        </w:rPr>
+        <w:t xml:space="preserve">: </w:t>
+      </w:r>
+      <w:r>
+        <w:t>Dash is a lot slower than Shiny. Shiny has less components and is faster which is good if people will be running it locally and don’t have fast computers.</w:t>
+      </w:r>
+    </w:p>
+    <w:p/>
+    <w:p>
+      <w:r>
+        <w:rPr>
+          <w:b/>
+          <w:bCs/>
+        </w:rPr>
+        <w:t xml:space="preserve">Popularity: </w:t>
+      </w:r>
+      <w:r>
+        <w:t xml:space="preserve">Dash </w:t>
+      </w:r>
+      <w:r>
+        <w:t xml:space="preserve">is more popular and has more stars on GitHub. This is probably due to being larger, used more in industry, and being around longer. Shiny is smaller, but Shiny for R is </w:t>
+      </w:r>
+      <w:proofErr w:type="gramStart"/>
+      <w:r>
+        <w:t xml:space="preserve">fairly </w:t>
+      </w:r>
+      <w:r>
+        <w:lastRenderedPageBreak/>
+        <w:t>big</w:t>
+      </w:r>
+      <w:proofErr w:type="gramEnd"/>
+      <w:r>
+        <w:t xml:space="preserve"> (</w:t>
+      </w:r>
+      <w:r>
+        <w:t>s</w:t>
+      </w:r>
+      <w:r>
+        <w:t>till smaller than Dash) so it will take time for that popularity to switch over to Shiny for python</w:t>
+      </w:r>
+    </w:p>
+    <w:p/>
+    <w:p>
+      <w:r>
+        <w:rPr>
+          <w:b/>
+          <w:bCs/>
+        </w:rPr>
+        <w:t xml:space="preserve">Stability: </w:t>
+      </w:r>
+      <w:r>
+        <w:t xml:space="preserve">Hard to say. Dash has 663 Open issues on GitHub whereas shiny has 63. So Shiny appears to be more stable but it’s also in </w:t>
+      </w:r>
+      <w:r>
+        <w:t>its a</w:t>
+      </w:r>
+      <w:r>
+        <w:t>lpha version</w:t>
+      </w:r>
+      <w:r>
+        <w:t>. I think people have not been using it enough to really find out all the errors in comparison to Dash</w:t>
+      </w:r>
+      <w:r>
+        <w:t>,</w:t>
+      </w:r>
+      <w:r>
+        <w:t xml:space="preserve"> which is used by millions of people a month</w:t>
+      </w:r>
+      <w:r>
+        <w:t xml:space="preserve">. </w:t>
+      </w:r>
+    </w:p>
+    <w:p/>
+    <w:p>
+      <w:r>
+        <w:rPr>
+          <w:b/>
+          <w:bCs/>
+        </w:rPr>
+        <w:t>Usability</w:t>
+      </w:r>
+      <w:r>
+        <w:t xml:space="preserve">: Shiny is </w:t>
+      </w:r>
+      <w:proofErr w:type="gramStart"/>
+      <w:r>
+        <w:t>fairly easy</w:t>
+      </w:r>
+      <w:proofErr w:type="gramEnd"/>
+      <w:r>
+        <w:t xml:space="preserve"> to pick up as the docs are readable in less than a couple hours</w:t>
+      </w:r>
+      <w:r>
+        <w:t>. Dash’s is documentation much more extensive and could take you at least a day to fully read and comprehend each component</w:t>
+      </w:r>
+      <w:r>
+        <w:t xml:space="preserve">. </w:t>
+      </w:r>
+      <w:r>
+        <w:t>So Shiny has better immediate usability.</w:t>
+      </w:r>
+    </w:p>
+    <w:p>
+      <w:pPr>
+        <w:rPr>
+          <w:b/>
+          <w:bCs/>
+          <w:i/>
+          <w:iCs/>
+          <w:sz w:val="28"/>
+          <w:szCs w:val="28"/>
+        </w:rPr>
+      </w:pPr>
+    </w:p>
+    <w:p>
+      <w:pPr>
+        <w:rPr>
+          <w:b/>
+          <w:bCs/>
+          <w:sz w:val="28"/>
+          <w:szCs w:val="28"/>
+        </w:rPr>
+      </w:pPr>
+      <w:r>
+        <w:rPr>
+          <w:b/>
+          <w:bCs/>
+          <w:sz w:val="28"/>
+          <w:szCs w:val="28"/>
+        </w:rPr>
+        <w:t>Shiny for Python</w:t>
+      </w:r>
     </w:p>
     <w:p>
       <w:pPr>
@@ -104,8 +668,8 @@
           <w:noProof/>
         </w:rPr>
         <w:drawing>
-          <wp:inline distT="0" distB="0" distL="0" distR="0" wp14:anchorId="547A4E5E" wp14:editId="456908B4">
-            <wp:extent cx="1816100" cy="901700"/>
+          <wp:inline distT="0" distB="0" distL="0" distR="0" wp14:anchorId="547A4E5E" wp14:editId="2EBDCCE5">
+            <wp:extent cx="1816100" cy="853148"/>
             <wp:effectExtent l="0" t="0" r="0" b="0"/>
             <wp:docPr id="3" name="Picture 3" descr="Text&#10;&#10;Description automatically generated"/>
             <wp:cNvGraphicFramePr>
@@ -118,8 +682,97 @@
                     <pic:cNvPr id="3" name="Picture 3" descr="Text&#10;&#10;Description automatically generated"/>
                     <pic:cNvPicPr/>
                   </pic:nvPicPr>
+                  <pic:blipFill rotWithShape="1">
+                    <a:blip r:embed="rId5">
+                      <a:extLst>
+                        <a:ext uri="{28A0092B-C50C-407E-A947-70E740481C1C}">
+                          <a14:useLocalDpi xmlns:a14="http://schemas.microsoft.com/office/drawing/2010/main" val="0"/>
+                        </a:ext>
+                      </a:extLst>
+                    </a:blip>
+                    <a:srcRect t="5384"/>
+                    <a:stretch/>
+                  </pic:blipFill>
+                  <pic:spPr bwMode="auto">
+                    <a:xfrm>
+                      <a:off x="0" y="0"/>
+                      <a:ext cx="1816100" cy="853148"/>
+                    </a:xfrm>
+                    <a:prstGeom prst="rect">
+                      <a:avLst/>
+                    </a:prstGeom>
+                    <a:ln>
+                      <a:noFill/>
+                    </a:ln>
+                    <a:extLst>
+                      <a:ext uri="{53640926-AAD7-44D8-BBD7-CCE9431645EC}">
+                        <a14:shadowObscured xmlns:a14="http://schemas.microsoft.com/office/drawing/2010/main"/>
+                      </a:ext>
+                    </a:extLst>
+                  </pic:spPr>
+                </pic:pic>
+              </a:graphicData>
+            </a:graphic>
+          </wp:inline>
+        </w:drawing>
+      </w:r>
+    </w:p>
+    <w:p/>
+    <w:p>
+      <w:r>
+        <w:t xml:space="preserve">When you run Shiny it runs on </w:t>
+      </w:r>
+      <w:hyperlink r:id="rId6" w:history="1">
+        <w:r>
+          <w:rPr>
+            <w:rStyle w:val="Hyperlink"/>
+          </w:rPr>
+          <w:t>http://localhost:8000</w:t>
+        </w:r>
+      </w:hyperlink>
+      <w:r>
+        <w:t xml:space="preserve"> on your browser. You can download a </w:t>
+      </w:r>
+      <w:proofErr w:type="spellStart"/>
+      <w:r>
+        <w:t>VSCode</w:t>
+      </w:r>
+      <w:proofErr w:type="spellEnd"/>
+      <w:r>
+        <w:t xml:space="preserve"> plug in and see a sample browser as seen in figure 1 below</w:t>
+      </w:r>
+      <w:r>
+        <w:t>. This allows faster development</w:t>
+      </w:r>
+      <w:r>
+        <w:t>.</w:t>
+      </w:r>
+    </w:p>
+    <w:p>
+      <w:pPr>
+        <w:keepNext/>
+      </w:pPr>
+      <w:r>
+        <w:rPr>
+          <w:noProof/>
+        </w:rPr>
+        <w:drawing>
+          <wp:inline distT="0" distB="0" distL="0" distR="0" wp14:anchorId="7C330166" wp14:editId="7A5C22FF">
+            <wp:extent cx="5952000" cy="2678400"/>
+            <wp:effectExtent l="0" t="0" r="4445" b="1905"/>
+            <wp:docPr id="1" name="Picture 1" descr="Graphical user interface, application, Teams&#10;&#10;Description automatically generated"/>
+            <wp:cNvGraphicFramePr>
+              <a:graphicFrameLocks xmlns:a="http://schemas.openxmlformats.org/drawingml/2006/main" noChangeAspect="1"/>
+            </wp:cNvGraphicFramePr>
+            <a:graphic xmlns:a="http://schemas.openxmlformats.org/drawingml/2006/main">
+              <a:graphicData uri="http://schemas.openxmlformats.org/drawingml/2006/picture">
+                <pic:pic xmlns:pic="http://schemas.openxmlformats.org/drawingml/2006/picture">
+                  <pic:nvPicPr>
+                    <pic:cNvPr id="1" name="Picture 1" descr="Graphical user interface, application, Teams&#10;&#10;Description automatically generated"/>
+                    <pic:cNvPicPr/>
+                  </pic:nvPicPr>
                   <pic:blipFill>
-                    <a:blip r:embed="rId5">
+                    <a:blip r:embed="rId7" cstate="print">
                       <a:extLst>
                         <a:ext uri="{28A0092B-C50C-407E-A947-70E740481C1C}">
                           <a14:useLocalDpi xmlns:a14="http://schemas.microsoft.com/office/drawing/2010/main" val="0"/>
@@ -133,7 +786,7 @@
                   <pic:spPr>
                     <a:xfrm>
                       <a:off x="0" y="0"/>
-                      <a:ext cx="1816100" cy="901700"/>
+                      <a:ext cx="5952000" cy="2678400"/>
                     </a:xfrm>
                     <a:prstGeom prst="rect">
                       <a:avLst/>
@@ -146,43 +799,33 @@
         </w:drawing>
       </w:r>
     </w:p>
-    <w:p/>
-    <w:p>
-      <w:r>
-        <w:t xml:space="preserve">When you run Shiny it runs on </w:t>
-      </w:r>
-      <w:hyperlink r:id="rId6" w:history="1">
+    <w:p>
+      <w:pPr>
+        <w:pStyle w:val="Caption"/>
+      </w:pPr>
+      <w:r>
+        <w:t xml:space="preserve">Figure </w:t>
+      </w:r>
+      <w:fldSimple w:instr=" SEQ Figure \* ARABIC ">
         <w:r>
           <w:rPr>
-            <w:rStyle w:val="Hyperlink"/>
+            <w:noProof/>
           </w:rPr>
-          <w:t>http://localhost:8000</w:t>
+          <w:t>1</w:t>
         </w:r>
-      </w:hyperlink>
-      <w:r>
-        <w:t xml:space="preserve"> on your browser. You can download a </w:t>
-      </w:r>
-      <w:proofErr w:type="spellStart"/>
-      <w:r>
-        <w:t>VSCode</w:t>
-      </w:r>
-      <w:proofErr w:type="spellEnd"/>
-      <w:r>
-        <w:t xml:space="preserve"> plug in and see a sample browser as seen in figure 1 below.</w:t>
+      </w:fldSimple>
+    </w:p>
+    <w:p>
+      <w:r>
+        <w:t xml:space="preserve">Shiny is based on reactive programming. Reactive programming is where it only re-executes code based on </w:t>
+      </w:r>
+      <w:r>
+        <w:t xml:space="preserve">if an input is modified. </w:t>
       </w:r>
     </w:p>
     <w:p/>
     <w:p>
       <w:r>
-        <w:t xml:space="preserve">Shiny is based on reactive programming. Reactive programming is where it only re-executes code based on </w:t>
-      </w:r>
-      <w:r>
-        <w:t xml:space="preserve">if an input is modified. </w:t>
-      </w:r>
-    </w:p>
-    <w:p/>
-    <w:p>
-      <w:r>
         <w:rPr>
           <w:b/>
           <w:bCs/>
@@ -192,7 +835,13 @@
     </w:p>
     <w:p>
       <w:r>
-        <w:t xml:space="preserve">There are three methods that you can choose so when an input changes, your Shiny application can react to the input. They are </w:t>
+        <w:t>There are three methods that you can choose</w:t>
+      </w:r>
+      <w:r>
+        <w:t xml:space="preserve"> from</w:t>
+      </w:r>
+      <w:r>
+        <w:t xml:space="preserve"> so when an input changes your Shiny application can react to the input. They are </w:t>
       </w:r>
       <w:proofErr w:type="spellStart"/>
       <w:proofErr w:type="gramStart"/>
@@ -242,6 +891,8 @@
       </w:r>
     </w:p>
     <w:p/>
+    <w:p/>
+    <w:p/>
     <w:p>
       <w:proofErr w:type="spellStart"/>
       <w:proofErr w:type="gramStart"/>
@@ -253,7 +904,13 @@
     </w:p>
     <w:p>
       <w:r>
-        <w:t>When you want a method call to be calc reactive, you add the decorator @</w:t>
+        <w:t xml:space="preserve">When you want a </w:t>
+      </w:r>
+      <w:r>
+        <w:t>function</w:t>
+      </w:r>
+      <w:r>
+        <w:t xml:space="preserve"> to be calc reactive, you add the decorator @</w:t>
       </w:r>
       <w:proofErr w:type="gramStart"/>
       <w:r>
@@ -289,7 +946,7 @@
                     <pic:cNvPicPr/>
                   </pic:nvPicPr>
                   <pic:blipFill>
-                    <a:blip r:embed="rId7">
+                    <a:blip r:embed="rId8">
                       <a:extLst>
                         <a:ext uri="{28A0092B-C50C-407E-A947-70E740481C1C}">
                           <a14:useLocalDpi xmlns:a14="http://schemas.microsoft.com/office/drawing/2010/main" val="0"/>
@@ -336,19 +993,32 @@
       <w:proofErr w:type="spellEnd"/>
       <w:proofErr w:type="gramEnd"/>
       <w:r>
-        <w:t xml:space="preserve"> does is cache its most recent value and returns that value until Calc is invalidated. This means the amount of work the method needs to do is reduced since it doesn’t not need to recalculate what’s in the method every time the page is updated. This results in a faster and snappier page. It changes, when the page is invalidated, this happens when their inputs change. When its inputs change then it reruns the method and shows the result. </w:t>
-      </w:r>
-    </w:p>
+        <w:t xml:space="preserve"> does is cache its most recent value and returns that value until </w:t>
+      </w:r>
+      <w:r>
+        <w:t>the calculation</w:t>
+      </w:r>
+      <w:r>
+        <w:t xml:space="preserve"> is invalidated</w:t>
+      </w:r>
+      <w:r>
+        <w:t xml:space="preserve"> (So only when a new input comes it that would change the output it will rerun the function). </w:t>
+      </w:r>
+      <w:r>
+        <w:t xml:space="preserve">This means the amount of work the method needs to do is reduced since it doesn’t not need to recalculate what’s in the method every time the page is updated. This results in a faster and snappier page. </w:t>
+      </w:r>
+    </w:p>
+    <w:p/>
     <w:p>
       <w:r>
         <w:t>You can think of this as the method only returns cached results until the input changes, then it reruns and caches that new value that it’s displaying to the user.</w:t>
       </w:r>
     </w:p>
+    <w:p/>
     <w:p>
       <w:proofErr w:type="spellStart"/>
       <w:proofErr w:type="gramStart"/>
       <w:r>
-        <w:lastRenderedPageBreak/>
         <w:t>reactive.Effect</w:t>
       </w:r>
       <w:proofErr w:type="spellEnd"/>
@@ -433,7 +1103,7 @@
         </w:numPr>
       </w:pPr>
       <w:r>
-        <w:t xml:space="preserve">AAs the name implies </w:t>
+        <w:t xml:space="preserve">As the name implies </w:t>
       </w:r>
       <w:proofErr w:type="spellStart"/>
       <w:proofErr w:type="gramStart"/>
@@ -448,11 +1118,9 @@
       <w:r>
         <w:t xml:space="preserve">used for its side effect. A side effect is when a function modifies state other than its return value. These side effects may </w:t>
       </w:r>
-      <w:proofErr w:type="gramStart"/>
-      <w:r>
-        <w:t>include:</w:t>
-      </w:r>
-      <w:proofErr w:type="gramEnd"/>
+      <w:r>
+        <w:t>include</w:t>
+      </w:r>
       <w:r>
         <w:t xml:space="preserve"> writing to the file, printing to console, or modifying a global variable. </w:t>
       </w:r>
@@ -488,6 +1156,7 @@
     </w:p>
     <w:p>
       <w:r>
+        <w:lastRenderedPageBreak/>
         <w:t xml:space="preserve">There is also the @output decorator. This allows methods not decorated with </w:t>
       </w:r>
       <w:proofErr w:type="spellStart"/>
@@ -500,6 +1169,11 @@
       <w:r>
         <w:t xml:space="preserve"> to be reactive. An example is </w:t>
       </w:r>
+    </w:p>
+    <w:p>
+      <w:pPr>
+        <w:ind w:left="1440" w:hanging="1440"/>
+      </w:pPr>
     </w:p>
     <w:p>
       <w:pPr>
@@ -621,6 +1295,14 @@
       </w:r>
     </w:p>
     <w:p>
+      <w:pPr>
+        <w:rPr>
+          <w:rFonts w:ascii="Menlo" w:eastAsia="Times New Roman" w:hAnsi="Menlo" w:cs="Menlo"/>
+          <w:color w:val="20794D"/>
+          <w:sz w:val="25"/>
+          <w:szCs w:val="25"/>
+        </w:rPr>
+      </w:pPr>
       <w:r>
         <w:rPr>
           <w:rFonts w:ascii="Menlo" w:eastAsia="Times New Roman" w:hAnsi="Menlo" w:cs="Menlo"/>
@@ -747,6 +1429,7 @@
         <w:t>"</w:t>
       </w:r>
     </w:p>
+    <w:p/>
     <w:p>
       <w:r>
         <w:t>This returns a string that is based on the value of x which is an input from the user. It’s wrapped with a @render.text and @output decorators. Each time the reactive inputs change, it re-executes and puts the new string in the message queue.</w:t>
@@ -767,14 +1450,6 @@
           <w:bCs/>
         </w:rPr>
       </w:pPr>
-    </w:p>
-    <w:p>
-      <w:pPr>
-        <w:rPr>
-          <w:b/>
-          <w:bCs/>
-        </w:rPr>
-      </w:pPr>
       <w:r>
         <w:rPr>
           <w:b/>
@@ -785,13 +1460,31 @@
     </w:p>
     <w:p>
       <w:r>
-        <w:t>Shiny for Python has its focus on allowing the data to be interactive.</w:t>
-      </w:r>
-      <w:r>
-        <w:t xml:space="preserve"> So, the page being built can have lots of interactive filters that the user can toggle, slide, and change to alter what and how data is being shown to the user. An example is shown below in figure 1. The code on the left </w:t>
-      </w:r>
-      <w:r>
-        <w:t xml:space="preserve">implements an interactive slider. That slider has numbers which when selected, display it square bellow in real time. </w:t>
+        <w:t>Shiny for Python ha</w:t>
+      </w:r>
+      <w:r>
+        <w:t>s a set of features that</w:t>
+      </w:r>
+      <w:r>
+        <w:t xml:space="preserve"> allow the data to be interactive.</w:t>
+      </w:r>
+      <w:r>
+        <w:t xml:space="preserve"> So, the page being built can have interactive filters that the user can toggle, slide, and change to alter what and how data is being shown to the user. An example is shown below in figure 1. The code on the left </w:t>
+      </w:r>
+      <w:r>
+        <w:t>implements an interactive slider. That slider has numbers which when selected, display</w:t>
+      </w:r>
+      <w:r>
+        <w:t>s</w:t>
+      </w:r>
+      <w:r>
+        <w:t xml:space="preserve"> it</w:t>
+      </w:r>
+      <w:r>
+        <w:t>s</w:t>
+      </w:r>
+      <w:r>
+        <w:t xml:space="preserve"> square below in real time. </w:t>
       </w:r>
     </w:p>
     <w:p/>
@@ -822,7 +1515,7 @@
                     <pic:cNvPicPr/>
                   </pic:nvPicPr>
                   <pic:blipFill>
-                    <a:blip r:embed="rId8" cstate="print">
+                    <a:blip r:embed="rId9" cstate="print">
                       <a:extLst>
                         <a:ext uri="{28A0092B-C50C-407E-A947-70E740481C1C}">
                           <a14:useLocalDpi xmlns:a14="http://schemas.microsoft.com/office/drawing/2010/main" val="0"/>
@@ -865,21 +1558,42 @@
         </w:r>
       </w:fldSimple>
     </w:p>
-    <w:p>
-      <w:r>
-        <w:lastRenderedPageBreak/>
+    <w:p/>
+    <w:p/>
+    <w:p/>
+    <w:p/>
+    <w:p/>
+    <w:p/>
+    <w:p/>
+    <w:p/>
+    <w:p/>
+    <w:p/>
+    <w:p/>
+    <w:p/>
+    <w:p/>
+    <w:p/>
+    <w:p/>
+    <w:p/>
+    <w:p/>
+    <w:p/>
+    <w:p/>
+    <w:p/>
+    <w:p/>
+    <w:p>
+      <w:r>
         <w:t>The list of interactive features are as follows</w:t>
       </w:r>
     </w:p>
+    <w:p/>
     <w:p>
       <w:r>
         <w:rPr>
           <w:noProof/>
         </w:rPr>
         <w:drawing>
-          <wp:inline distT="0" distB="0" distL="0" distR="0" wp14:anchorId="2B4B2275" wp14:editId="688C67A5">
-            <wp:extent cx="2809188" cy="6787298"/>
-            <wp:effectExtent l="0" t="0" r="0" b="0"/>
+          <wp:inline distT="0" distB="0" distL="0" distR="0" wp14:anchorId="2B4B2275" wp14:editId="6DA420AD">
+            <wp:extent cx="2408078" cy="5818173"/>
+            <wp:effectExtent l="0" t="0" r="5080" b="0"/>
             <wp:docPr id="4" name="Picture 4" descr="Graphical user interface, text, application&#10;&#10;Description automatically generated"/>
             <wp:cNvGraphicFramePr>
               <a:graphicFrameLocks xmlns:a="http://schemas.openxmlformats.org/drawingml/2006/main" noChangeAspect="1"/>
@@ -892,7 +1606,7 @@
                     <pic:cNvPicPr/>
                   </pic:nvPicPr>
                   <pic:blipFill>
-                    <a:blip r:embed="rId9" cstate="print">
+                    <a:blip r:embed="rId10" cstate="print">
                       <a:extLst>
                         <a:ext uri="{28A0092B-C50C-407E-A947-70E740481C1C}">
                           <a14:useLocalDpi xmlns:a14="http://schemas.microsoft.com/office/drawing/2010/main" val="0"/>
@@ -906,7 +1620,7 @@
                   <pic:spPr>
                     <a:xfrm>
                       <a:off x="0" y="0"/>
-                      <a:ext cx="2848278" cy="6881744"/>
+                      <a:ext cx="2447244" cy="5912801"/>
                     </a:xfrm>
                     <a:prstGeom prst="rect">
                       <a:avLst/>
@@ -923,7 +1637,7 @@
           <w:noProof/>
         </w:rPr>
         <w:drawing>
-          <wp:inline distT="0" distB="0" distL="0" distR="0" wp14:anchorId="64A2970C" wp14:editId="59592FAE">
+          <wp:inline distT="0" distB="0" distL="0" distR="0" wp14:anchorId="64A2970C" wp14:editId="0D16E82E">
             <wp:extent cx="2813678" cy="3921103"/>
             <wp:effectExtent l="0" t="0" r="6350" b="3810"/>
             <wp:docPr id="5" name="Picture 5" descr="Graphical user interface, application&#10;&#10;Description automatically generated"/>
@@ -938,7 +1652,7 @@
                     <pic:cNvPicPr/>
                   </pic:nvPicPr>
                   <pic:blipFill>
-                    <a:blip r:embed="rId10">
+                    <a:blip r:embed="rId11" cstate="print">
                       <a:extLst>
                         <a:ext uri="{28A0092B-C50C-407E-A947-70E740481C1C}">
                           <a14:useLocalDpi xmlns:a14="http://schemas.microsoft.com/office/drawing/2010/main" val="0"/>
@@ -952,7 +1666,7 @@
                   <pic:spPr>
                     <a:xfrm>
                       <a:off x="0" y="0"/>
-                      <a:ext cx="2879785" cy="4013228"/>
+                      <a:ext cx="2813678" cy="3921103"/>
                     </a:xfrm>
                     <a:prstGeom prst="rect">
                       <a:avLst/>
@@ -968,14 +1682,569 @@
     <w:p/>
     <w:p>
       <w:r>
-        <w:t>These inputs are no very complex to create. The entire set of inputs above is only 26 lines line with the labels above</w:t>
-      </w:r>
-      <w:r>
-        <w:t xml:space="preserve"> each one. </w:t>
-      </w:r>
-      <w:r>
-        <w:t>The inputs can be made reactive so when a value is changed by the user on the GUI it will update other elements that use the data associated with it.</w:t>
-      </w:r>
+        <w:t>These inputs are no</w:t>
+      </w:r>
+      <w:r>
+        <w:t>t</w:t>
+      </w:r>
+      <w:r>
+        <w:t xml:space="preserve"> very complex to create. The entire set of inputs above is only 26 lines line </w:t>
+      </w:r>
+      <w:r>
+        <w:t>including the text labels above each element</w:t>
+      </w:r>
+      <w:r>
+        <w:t xml:space="preserve">. </w:t>
+      </w:r>
+      <w:r>
+        <w:t>The inputs can be made reactive</w:t>
+      </w:r>
+      <w:r>
+        <w:t>,</w:t>
+      </w:r>
+      <w:r>
+        <w:t xml:space="preserve"> so when a value </w:t>
+      </w:r>
+      <w:r>
+        <w:lastRenderedPageBreak/>
+        <w:t>is changed by the user on the GUI it will update other elements that use the data associated with it.</w:t>
+      </w:r>
+    </w:p>
+    <w:p>
+      <w:pPr>
+        <w:rPr>
+          <w:b/>
+          <w:bCs/>
+        </w:rPr>
+      </w:pPr>
+    </w:p>
+    <w:p>
+      <w:pPr>
+        <w:rPr>
+          <w:b/>
+          <w:bCs/>
+        </w:rPr>
+      </w:pPr>
+      <w:r>
+        <w:rPr>
+          <w:b/>
+          <w:bCs/>
+        </w:rPr>
+        <w:t>How to get data</w:t>
+      </w:r>
+    </w:p>
+    <w:p>
+      <w:pPr>
+        <w:ind w:left="720" w:hanging="720"/>
+      </w:pPr>
+      <w:r>
+        <w:t>There are a few ways to get data into Shiny. The first is through csv files. You can read in the csv</w:t>
+      </w:r>
+      <w:r>
+        <w:t xml:space="preserve"> file</w:t>
+      </w:r>
+      <w:r>
+        <w:t xml:space="preserve"> with pandas (a data analysis library in python) and then display the csv by filtering the </w:t>
+      </w:r>
+      <w:proofErr w:type="gramStart"/>
+      <w:r>
+        <w:t>pandas</w:t>
+      </w:r>
+      <w:proofErr w:type="gramEnd"/>
+      <w:r>
+        <w:t xml:space="preserve"> data frame with inputs from your user or hard coded filters before displaying it.</w:t>
+      </w:r>
+    </w:p>
+    <w:p>
+      <w:pPr>
+        <w:ind w:left="720" w:hanging="720"/>
+      </w:pPr>
+    </w:p>
+    <w:p>
+      <w:pPr>
+        <w:ind w:left="720" w:hanging="720"/>
+      </w:pPr>
+      <w:r>
+        <w:t>There’s also the option to upload and download files.</w:t>
+      </w:r>
+      <w:r>
+        <w:t xml:space="preserve"> </w:t>
+      </w:r>
+      <w:r>
+        <w:t>You can also get data from APIs</w:t>
+      </w:r>
+      <w:r>
+        <w:t xml:space="preserve"> using the standard </w:t>
+      </w:r>
+      <w:r>
+        <w:t>pandas</w:t>
+      </w:r>
+      <w:r>
+        <w:t>’</w:t>
+      </w:r>
+      <w:r>
+        <w:t xml:space="preserve"> </w:t>
+      </w:r>
+      <w:proofErr w:type="spellStart"/>
+      <w:r>
+        <w:t>csv_reader</w:t>
+      </w:r>
+      <w:proofErr w:type="spellEnd"/>
+      <w:r>
+        <w:t xml:space="preserve"> method from python. </w:t>
+      </w:r>
+      <w:r>
+        <w:t>Note, there are more ways to get data into Shiny, the ones listed above seemed most relevant to how GBAD gets and distributes data from what I have read so far.</w:t>
+      </w:r>
+    </w:p>
+    <w:p>
+      <w:pPr>
+        <w:ind w:left="720" w:hanging="720"/>
+      </w:pPr>
+    </w:p>
+    <w:p>
+      <w:pPr>
+        <w:ind w:left="720" w:hanging="720"/>
+        <w:rPr>
+          <w:b/>
+          <w:bCs/>
+        </w:rPr>
+      </w:pPr>
+      <w:r>
+        <w:rPr>
+          <w:b/>
+          <w:bCs/>
+        </w:rPr>
+        <w:t xml:space="preserve">Noticeable </w:t>
+      </w:r>
+      <w:r>
+        <w:rPr>
+          <w:b/>
+          <w:bCs/>
+        </w:rPr>
+        <w:t>C</w:t>
+      </w:r>
+      <w:r>
+        <w:rPr>
+          <w:b/>
+          <w:bCs/>
+        </w:rPr>
+        <w:t>ons</w:t>
+      </w:r>
+      <w:r>
+        <w:rPr>
+          <w:b/>
+          <w:bCs/>
+        </w:rPr>
+        <w:t xml:space="preserve"> of Shiny</w:t>
+      </w:r>
+    </w:p>
+    <w:p>
+      <w:pPr>
+        <w:ind w:left="720" w:hanging="720"/>
+      </w:pPr>
+      <w:r>
+        <w:t xml:space="preserve">The only documentation is on the Shiny for Python website. </w:t>
+      </w:r>
+      <w:r>
+        <w:t xml:space="preserve">Since </w:t>
+      </w:r>
+      <w:r>
+        <w:t>its</w:t>
+      </w:r>
+      <w:r>
+        <w:t xml:space="preserve"> introduction </w:t>
+      </w:r>
+      <w:r>
+        <w:t>in the summer of 2022</w:t>
+      </w:r>
+      <w:r>
+        <w:t xml:space="preserve">, there </w:t>
+      </w:r>
+      <w:r>
+        <w:t>has</w:t>
+      </w:r>
+      <w:r>
+        <w:t xml:space="preserve"> not</w:t>
+      </w:r>
+      <w:r>
+        <w:t xml:space="preserve"> been a lot of external resource creation outside the Shiny website</w:t>
+      </w:r>
+      <w:r>
+        <w:t>. This can make it hard to solve problems as if you have a bug that an example doesn’t show how to fix, it can be hard to find a solution to it.</w:t>
+      </w:r>
+    </w:p>
+    <w:p>
+      <w:pPr>
+        <w:ind w:left="720" w:hanging="720"/>
+      </w:pPr>
+    </w:p>
+    <w:p>
+      <w:pPr>
+        <w:ind w:left="720" w:hanging="720"/>
+        <w:rPr>
+          <w:b/>
+          <w:bCs/>
+        </w:rPr>
+      </w:pPr>
+      <w:r>
+        <w:rPr>
+          <w:b/>
+          <w:bCs/>
+        </w:rPr>
+        <w:t>Noticeable Pros</w:t>
+      </w:r>
+      <w:r>
+        <w:rPr>
+          <w:b/>
+          <w:bCs/>
+        </w:rPr>
+        <w:t xml:space="preserve"> of Shiny</w:t>
+      </w:r>
+    </w:p>
+    <w:p>
+      <w:pPr>
+        <w:ind w:left="720" w:hanging="720"/>
+      </w:pPr>
+      <w:r>
+        <w:t xml:space="preserve">This would be great for making interactive web pages for the GBAD website. If we wanted to show off the </w:t>
+      </w:r>
+      <w:r>
+        <w:t>API</w:t>
+      </w:r>
+      <w:r>
+        <w:t xml:space="preserve"> more and allow researchers to comb through data quickly on the website, this would be a great tool. You can add all sorts of tools for user input to charge how the data is being displayed on the GUI to the user. This could be a great tool for showing off to users on the GBAD website.</w:t>
+      </w:r>
+    </w:p>
+    <w:p>
+      <w:pPr>
+        <w:ind w:left="720" w:hanging="720"/>
+      </w:pPr>
+    </w:p>
+    <w:p>
+      <w:pPr>
+        <w:ind w:left="720" w:hanging="720"/>
+      </w:pPr>
+      <w:r>
+        <w:t xml:space="preserve">It's also very quick to pick up. How you create backend and frontend elements is very intuitive and quick to pick up. If you have an intermediate understanding of </w:t>
+      </w:r>
+      <w:r>
+        <w:t>Python,</w:t>
+      </w:r>
+      <w:r>
+        <w:t xml:space="preserve"> you could have a simple locally hosted Shiny App in a few hours with no previous Shiny experience. </w:t>
+      </w:r>
+    </w:p>
+    <w:p>
+      <w:pPr>
+        <w:ind w:left="720" w:hanging="720"/>
+        <w:rPr>
+          <w:b/>
+          <w:bCs/>
+        </w:rPr>
+      </w:pPr>
+    </w:p>
+    <w:p>
+      <w:pPr>
+        <w:ind w:left="720" w:hanging="720"/>
+        <w:rPr>
+          <w:b/>
+          <w:bCs/>
+        </w:rPr>
+      </w:pPr>
+    </w:p>
+    <w:p>
+      <w:pPr>
+        <w:rPr>
+          <w:b/>
+          <w:bCs/>
+          <w:i/>
+          <w:iCs/>
+          <w:sz w:val="28"/>
+          <w:szCs w:val="28"/>
+        </w:rPr>
+      </w:pPr>
+      <w:r>
+        <w:rPr>
+          <w:b/>
+          <w:bCs/>
+          <w:i/>
+          <w:iCs/>
+          <w:sz w:val="28"/>
+          <w:szCs w:val="28"/>
+        </w:rPr>
+        <w:t>Plotly</w:t>
+      </w:r>
+    </w:p>
+    <w:p>
+      <w:pPr>
+        <w:rPr>
+          <w:b/>
+          <w:bCs/>
+          <w:sz w:val="22"/>
+          <w:szCs w:val="22"/>
+        </w:rPr>
+      </w:pPr>
+    </w:p>
+    <w:p>
+      <w:pPr>
+        <w:ind w:left="720" w:hanging="720"/>
+        <w:rPr>
+          <w:b/>
+          <w:bCs/>
+        </w:rPr>
+      </w:pPr>
+      <w:r>
+        <w:rPr>
+          <w:b/>
+          <w:bCs/>
+        </w:rPr>
+        <w:t>Introduction</w:t>
+      </w:r>
+    </w:p>
+    <w:p>
+      <w:pPr>
+        <w:ind w:left="720" w:hanging="720"/>
+      </w:pPr>
+      <w:r>
+        <w:t>Plotly (</w:t>
+      </w:r>
+      <w:r>
+        <w:t>t</w:t>
+      </w:r>
+      <w:r>
+        <w:t>he company) created the open</w:t>
+      </w:r>
+      <w:r>
+        <w:t>-</w:t>
+      </w:r>
+      <w:r>
+        <w:t xml:space="preserve">source </w:t>
+      </w:r>
+      <w:r>
+        <w:rPr>
+          <w:i/>
+          <w:iCs/>
+        </w:rPr>
+        <w:t>Dash</w:t>
+      </w:r>
+      <w:r>
+        <w:t xml:space="preserve"> library </w:t>
+      </w:r>
+      <w:r>
+        <w:t>for data analysis with python</w:t>
+      </w:r>
+      <w:r>
+        <w:t>. There’s a paid</w:t>
+      </w:r>
+      <w:r>
+        <w:t xml:space="preserve"> enterprise</w:t>
+      </w:r>
+      <w:r>
+        <w:t xml:space="preserve"> version and free </w:t>
+      </w:r>
+      <w:r>
+        <w:t xml:space="preserve">open-source </w:t>
+      </w:r>
+      <w:r>
+        <w:t xml:space="preserve">version. </w:t>
+      </w:r>
+      <w:r>
+        <w:t>Dash requires you to</w:t>
+      </w:r>
+      <w:r>
+        <w:t xml:space="preserve"> run and write the application in a similar manor to Shiny where you write your python code inside a file named app.js and </w:t>
+      </w:r>
+      <w:r>
+        <w:t>run it.</w:t>
+      </w:r>
+      <w:r>
+        <w:t xml:space="preserve"> Dash </w:t>
+      </w:r>
+      <w:r>
+        <w:t xml:space="preserve">then </w:t>
+      </w:r>
+      <w:r>
+        <w:t xml:space="preserve">automatically deploys a local webpage </w:t>
+      </w:r>
+      <w:r>
+        <w:t>where</w:t>
+      </w:r>
+      <w:r>
+        <w:t xml:space="preserve"> you can view your work. </w:t>
+      </w:r>
+    </w:p>
+    <w:p>
+      <w:pPr>
+        <w:ind w:left="720" w:hanging="720"/>
+      </w:pPr>
+    </w:p>
+    <w:p>
+      <w:pPr>
+        <w:ind w:left="720" w:hanging="720"/>
+        <w:rPr>
+          <w:b/>
+          <w:bCs/>
+        </w:rPr>
+      </w:pPr>
+      <w:r>
+        <w:rPr>
+          <w:b/>
+          <w:bCs/>
+        </w:rPr>
+        <w:t>Styling the application</w:t>
+      </w:r>
+    </w:p>
+    <w:p>
+      <w:pPr>
+        <w:ind w:left="720" w:hanging="720"/>
+      </w:pPr>
+      <w:r>
+        <w:lastRenderedPageBreak/>
+        <w:t xml:space="preserve">Dash applications are styled in the usual html format with some minor syntax changes. There is a method in the Dash application called </w:t>
+      </w:r>
+      <w:proofErr w:type="spellStart"/>
+      <w:proofErr w:type="gramStart"/>
+      <w:r>
+        <w:t>app.layout</w:t>
+      </w:r>
+      <w:proofErr w:type="spellEnd"/>
+      <w:proofErr w:type="gramEnd"/>
+      <w:r>
+        <w:t xml:space="preserve"> for which you pass an argument called </w:t>
+      </w:r>
+      <w:r>
+        <w:rPr>
+          <w:i/>
+          <w:iCs/>
+        </w:rPr>
+        <w:t>children</w:t>
+      </w:r>
+      <w:r>
+        <w:t xml:space="preserve"> and set it equal to an array of html elements </w:t>
+      </w:r>
+      <w:r>
+        <w:t>such as</w:t>
+      </w:r>
+      <w:r>
+        <w:t xml:space="preserve"> graphs, </w:t>
+      </w:r>
+      <w:proofErr w:type="spellStart"/>
+      <w:r>
+        <w:t>d</w:t>
+      </w:r>
+      <w:r>
+        <w:t>ivs</w:t>
+      </w:r>
+      <w:proofErr w:type="spellEnd"/>
+      <w:r>
+        <w:t xml:space="preserve">, </w:t>
+      </w:r>
+      <w:r>
+        <w:t>h</w:t>
+      </w:r>
+      <w:r>
+        <w:t>eaders</w:t>
+      </w:r>
+      <w:r>
+        <w:t>,</w:t>
+      </w:r>
+      <w:r>
+        <w:t xml:space="preserve"> and more containing all the style you want to appear on your interface. Each of these elements </w:t>
+      </w:r>
+      <w:r>
+        <w:t>are</w:t>
+      </w:r>
+      <w:r>
+        <w:t xml:space="preserve"> </w:t>
+      </w:r>
+      <w:r>
+        <w:t>python</w:t>
+      </w:r>
+      <w:r>
+        <w:t xml:space="preserve"> elements that translate to html on the page. Each of these elements has </w:t>
+      </w:r>
+      <w:proofErr w:type="gramStart"/>
+      <w:r>
+        <w:t>children</w:t>
+      </w:r>
+      <w:proofErr w:type="gramEnd"/>
+      <w:r>
+        <w:t xml:space="preserve"> arguments of their own for each elements CSS allowing a lot of styling to be done on the app. Example in figure 3</w:t>
+      </w:r>
+    </w:p>
+    <w:p>
+      <w:pPr>
+        <w:ind w:left="720" w:hanging="720"/>
+      </w:pPr>
+    </w:p>
+    <w:p>
+      <w:pPr>
+        <w:keepNext/>
+        <w:ind w:left="720" w:hanging="720"/>
+      </w:pPr>
+      <w:r>
+        <w:rPr>
+          <w:noProof/>
+        </w:rPr>
+        <w:drawing>
+          <wp:inline distT="0" distB="0" distL="0" distR="0" wp14:anchorId="77B3322D" wp14:editId="30AFAEA9">
+            <wp:extent cx="5949450" cy="1627200"/>
+            <wp:effectExtent l="0" t="0" r="0" b="0"/>
+            <wp:docPr id="6" name="Picture 6"/>
+            <wp:cNvGraphicFramePr>
+              <a:graphicFrameLocks xmlns:a="http://schemas.openxmlformats.org/drawingml/2006/main" noChangeAspect="1"/>
+            </wp:cNvGraphicFramePr>
+            <a:graphic xmlns:a="http://schemas.openxmlformats.org/drawingml/2006/main">
+              <a:graphicData uri="http://schemas.openxmlformats.org/drawingml/2006/picture">
+                <pic:pic xmlns:pic="http://schemas.openxmlformats.org/drawingml/2006/picture">
+                  <pic:nvPicPr>
+                    <pic:cNvPr id="6" name="Picture 6"/>
+                    <pic:cNvPicPr/>
+                  </pic:nvPicPr>
+                  <pic:blipFill>
+                    <a:blip r:embed="rId12" cstate="print">
+                      <a:extLst>
+                        <a:ext uri="{28A0092B-C50C-407E-A947-70E740481C1C}">
+                          <a14:useLocalDpi xmlns:a14="http://schemas.microsoft.com/office/drawing/2010/main" val="0"/>
+                        </a:ext>
+                      </a:extLst>
+                    </a:blip>
+                    <a:stretch>
+                      <a:fillRect/>
+                    </a:stretch>
+                  </pic:blipFill>
+                  <pic:spPr>
+                    <a:xfrm>
+                      <a:off x="0" y="0"/>
+                      <a:ext cx="5949450" cy="1627200"/>
+                    </a:xfrm>
+                    <a:prstGeom prst="rect">
+                      <a:avLst/>
+                    </a:prstGeom>
+                  </pic:spPr>
+                </pic:pic>
+              </a:graphicData>
+            </a:graphic>
+          </wp:inline>
+        </w:drawing>
+      </w:r>
+    </w:p>
+    <w:p>
+      <w:pPr>
+        <w:pStyle w:val="Caption"/>
+      </w:pPr>
+      <w:r>
+        <w:t xml:space="preserve">Figure </w:t>
+      </w:r>
+      <w:fldSimple w:instr=" SEQ Figure \* ARABIC ">
+        <w:r>
+          <w:rPr>
+            <w:noProof/>
+          </w:rPr>
+          <w:t>3</w:t>
+        </w:r>
+      </w:fldSimple>
     </w:p>
     <w:p/>
     <w:p>
@@ -985,82 +2254,2379 @@
           <w:bCs/>
         </w:rPr>
       </w:pPr>
-    </w:p>
-    <w:p>
-      <w:pPr>
-        <w:rPr>
-          <w:b/>
-          <w:bCs/>
-        </w:rPr>
-      </w:pPr>
-    </w:p>
-    <w:p>
-      <w:pPr>
-        <w:rPr>
-          <w:b/>
-          <w:bCs/>
-        </w:rPr>
-      </w:pPr>
-      <w:r>
-        <w:rPr>
-          <w:b/>
-          <w:bCs/>
-        </w:rPr>
-        <w:t>How to get data</w:t>
-      </w:r>
-    </w:p>
+      <w:r>
+        <w:rPr>
+          <w:b/>
+          <w:bCs/>
+        </w:rPr>
+        <w:t>Creating components</w:t>
+      </w:r>
+    </w:p>
+    <w:p>
+      <w:r>
+        <w:t xml:space="preserve">All the visual components are shown using the </w:t>
+      </w:r>
+      <w:proofErr w:type="spellStart"/>
+      <w:proofErr w:type="gramStart"/>
+      <w:r>
+        <w:t>app.layout</w:t>
+      </w:r>
+      <w:proofErr w:type="spellEnd"/>
+      <w:proofErr w:type="gramEnd"/>
+      <w:r>
+        <w:t xml:space="preserve"> as outlined above. To add graphs, tables, and other data visualizer tool</w:t>
+      </w:r>
+      <w:r>
+        <w:t>s</w:t>
+      </w:r>
+      <w:r>
+        <w:t xml:space="preserve">, you can write functions </w:t>
+      </w:r>
+      <w:r>
+        <w:t>to handle it</w:t>
+      </w:r>
+      <w:r>
+        <w:t xml:space="preserve">. These functions </w:t>
+      </w:r>
+      <w:r>
+        <w:t>can get and format the data,</w:t>
+      </w:r>
+      <w:r>
+        <w:t xml:space="preserve"> then return an html element </w:t>
+      </w:r>
+      <w:r>
+        <w:t>visualizing the data</w:t>
+      </w:r>
+      <w:r>
+        <w:t xml:space="preserve">. Then all that’s needed is to call that function from the </w:t>
+      </w:r>
+      <w:proofErr w:type="spellStart"/>
+      <w:proofErr w:type="gramStart"/>
+      <w:r>
+        <w:t>app.layout</w:t>
+      </w:r>
+      <w:proofErr w:type="spellEnd"/>
+      <w:proofErr w:type="gramEnd"/>
+      <w:r>
+        <w:t xml:space="preserve"> and it will show on screen. </w:t>
+      </w:r>
+    </w:p>
+    <w:p/>
+    <w:p>
+      <w:pPr>
+        <w:rPr>
+          <w:b/>
+          <w:bCs/>
+        </w:rPr>
+      </w:pPr>
+      <w:r>
+        <w:rPr>
+          <w:b/>
+          <w:bCs/>
+        </w:rPr>
+        <w:t>Interactive components</w:t>
+      </w:r>
+    </w:p>
+    <w:p>
+      <w:r>
+        <w:t xml:space="preserve">Dash also has a lot of similar interactive components to Shiny, figure 4 shows </w:t>
+      </w:r>
+      <w:r>
+        <w:rPr>
+          <w:u w:val="single"/>
+        </w:rPr>
+        <w:t>some</w:t>
+      </w:r>
+      <w:r>
+        <w:t xml:space="preserve"> of them.</w:t>
+      </w:r>
+    </w:p>
+    <w:p>
+      <w:pPr>
+        <w:keepNext/>
+      </w:pPr>
+      <w:r>
+        <w:rPr>
+          <w:noProof/>
+        </w:rPr>
+        <w:drawing>
+          <wp:inline distT="0" distB="0" distL="0" distR="0" wp14:anchorId="72C5E400" wp14:editId="357894FF">
+            <wp:extent cx="5944227" cy="2368800"/>
+            <wp:effectExtent l="0" t="0" r="0" b="6350"/>
+            <wp:docPr id="8" name="Picture 8"/>
+            <wp:cNvGraphicFramePr>
+              <a:graphicFrameLocks xmlns:a="http://schemas.openxmlformats.org/drawingml/2006/main" noChangeAspect="1"/>
+            </wp:cNvGraphicFramePr>
+            <a:graphic xmlns:a="http://schemas.openxmlformats.org/drawingml/2006/main">
+              <a:graphicData uri="http://schemas.openxmlformats.org/drawingml/2006/picture">
+                <pic:pic xmlns:pic="http://schemas.openxmlformats.org/drawingml/2006/picture">
+                  <pic:nvPicPr>
+                    <pic:cNvPr id="8" name="Picture 8"/>
+                    <pic:cNvPicPr/>
+                  </pic:nvPicPr>
+                  <pic:blipFill>
+                    <a:blip r:embed="rId13" cstate="print">
+                      <a:extLst>
+                        <a:ext uri="{28A0092B-C50C-407E-A947-70E740481C1C}">
+                          <a14:useLocalDpi xmlns:a14="http://schemas.microsoft.com/office/drawing/2010/main" val="0"/>
+                        </a:ext>
+                      </a:extLst>
+                    </a:blip>
+                    <a:stretch>
+                      <a:fillRect/>
+                    </a:stretch>
+                  </pic:blipFill>
+                  <pic:spPr>
+                    <a:xfrm>
+                      <a:off x="0" y="0"/>
+                      <a:ext cx="5944227" cy="2368800"/>
+                    </a:xfrm>
+                    <a:prstGeom prst="rect">
+                      <a:avLst/>
+                    </a:prstGeom>
+                  </pic:spPr>
+                </pic:pic>
+              </a:graphicData>
+            </a:graphic>
+          </wp:inline>
+        </w:drawing>
+      </w:r>
+    </w:p>
+    <w:p>
+      <w:pPr>
+        <w:pStyle w:val="Caption"/>
+      </w:pPr>
+      <w:r>
+        <w:t xml:space="preserve">Figure </w:t>
+      </w:r>
+      <w:fldSimple w:instr=" SEQ Figure \* ARABIC ">
+        <w:r>
+          <w:rPr>
+            <w:noProof/>
+          </w:rPr>
+          <w:t>4</w:t>
+        </w:r>
+      </w:fldSimple>
+    </w:p>
+    <w:p/>
+    <w:p>
+      <w:pPr>
+        <w:rPr>
+          <w:b/>
+          <w:bCs/>
+        </w:rPr>
+      </w:pPr>
+      <w:r>
+        <w:rPr>
+          <w:b/>
+          <w:bCs/>
+        </w:rPr>
+        <w:t>“Reactive Programming”</w:t>
+      </w:r>
+    </w:p>
+    <w:p>
+      <w:r>
+        <w:lastRenderedPageBreak/>
+        <w:t>Dash allows you to make your visual elements reactive to user input. You can add @</w:t>
+      </w:r>
+      <w:proofErr w:type="gramStart"/>
+      <w:r>
+        <w:t>app.callback</w:t>
+      </w:r>
+      <w:proofErr w:type="gramEnd"/>
+      <w:r>
+        <w:t xml:space="preserve"> tags above functions that you want to have interactive elements. </w:t>
+      </w:r>
+      <w:r>
+        <w:t xml:space="preserve">The app </w:t>
+      </w:r>
+      <w:r>
+        <w:t>callback’s</w:t>
+      </w:r>
+      <w:r>
+        <w:t xml:space="preserve"> accepts input and output arguments and those are used connect the input and output html elements. An example of this is </w:t>
+      </w:r>
+    </w:p>
+    <w:p/>
+    <w:p>
+      <w:pPr>
+        <w:shd w:val="clear" w:color="auto" w:fill="1E1E1E"/>
+        <w:spacing w:line="300" w:lineRule="atLeast"/>
+        <w:rPr>
+          <w:rFonts w:ascii="Menlo" w:eastAsia="Times New Roman" w:hAnsi="Menlo" w:cs="Menlo"/>
+          <w:color w:val="D4D4D4"/>
+          <w:sz w:val="16"/>
+          <w:szCs w:val="16"/>
+        </w:rPr>
+      </w:pPr>
+      <w:proofErr w:type="spellStart"/>
+      <w:proofErr w:type="gramStart"/>
+      <w:r>
+        <w:rPr>
+          <w:rFonts w:ascii="Menlo" w:eastAsia="Times New Roman" w:hAnsi="Menlo" w:cs="Menlo"/>
+          <w:color w:val="9CDCFE"/>
+          <w:sz w:val="16"/>
+          <w:szCs w:val="16"/>
+        </w:rPr>
+        <w:t>app</w:t>
+      </w:r>
+      <w:r>
+        <w:rPr>
+          <w:rFonts w:ascii="Menlo" w:eastAsia="Times New Roman" w:hAnsi="Menlo" w:cs="Menlo"/>
+          <w:color w:val="D4D4D4"/>
+          <w:sz w:val="16"/>
+          <w:szCs w:val="16"/>
+        </w:rPr>
+        <w:t>.</w:t>
+      </w:r>
+      <w:r>
+        <w:rPr>
+          <w:rFonts w:ascii="Menlo" w:eastAsia="Times New Roman" w:hAnsi="Menlo" w:cs="Menlo"/>
+          <w:color w:val="9CDCFE"/>
+          <w:sz w:val="16"/>
+          <w:szCs w:val="16"/>
+        </w:rPr>
+        <w:t>layout</w:t>
+      </w:r>
+      <w:proofErr w:type="spellEnd"/>
+      <w:proofErr w:type="gramEnd"/>
+      <w:r>
+        <w:rPr>
+          <w:rFonts w:ascii="Menlo" w:eastAsia="Times New Roman" w:hAnsi="Menlo" w:cs="Menlo"/>
+          <w:color w:val="D4D4D4"/>
+          <w:sz w:val="16"/>
+          <w:szCs w:val="16"/>
+        </w:rPr>
+        <w:t xml:space="preserve"> = </w:t>
+      </w:r>
+      <w:proofErr w:type="spellStart"/>
+      <w:r>
+        <w:rPr>
+          <w:rFonts w:ascii="Menlo" w:eastAsia="Times New Roman" w:hAnsi="Menlo" w:cs="Menlo"/>
+          <w:color w:val="4EC9B0"/>
+          <w:sz w:val="16"/>
+          <w:szCs w:val="16"/>
+        </w:rPr>
+        <w:t>html</w:t>
+      </w:r>
+      <w:r>
+        <w:rPr>
+          <w:rFonts w:ascii="Menlo" w:eastAsia="Times New Roman" w:hAnsi="Menlo" w:cs="Menlo"/>
+          <w:color w:val="D4D4D4"/>
+          <w:sz w:val="16"/>
+          <w:szCs w:val="16"/>
+        </w:rPr>
+        <w:t>.</w:t>
+      </w:r>
+      <w:r>
+        <w:rPr>
+          <w:rFonts w:ascii="Menlo" w:eastAsia="Times New Roman" w:hAnsi="Menlo" w:cs="Menlo"/>
+          <w:color w:val="4EC9B0"/>
+          <w:sz w:val="16"/>
+          <w:szCs w:val="16"/>
+        </w:rPr>
+        <w:t>Div</w:t>
+      </w:r>
+      <w:proofErr w:type="spellEnd"/>
+      <w:r>
+        <w:rPr>
+          <w:rFonts w:ascii="Menlo" w:eastAsia="Times New Roman" w:hAnsi="Menlo" w:cs="Menlo"/>
+          <w:color w:val="D4D4D4"/>
+          <w:sz w:val="16"/>
+          <w:szCs w:val="16"/>
+        </w:rPr>
+        <w:t>([</w:t>
+      </w:r>
+    </w:p>
+    <w:p>
+      <w:pPr>
+        <w:shd w:val="clear" w:color="auto" w:fill="1E1E1E"/>
+        <w:spacing w:line="300" w:lineRule="atLeast"/>
+        <w:rPr>
+          <w:rFonts w:ascii="Menlo" w:eastAsia="Times New Roman" w:hAnsi="Menlo" w:cs="Menlo"/>
+          <w:color w:val="D4D4D4"/>
+          <w:sz w:val="16"/>
+          <w:szCs w:val="16"/>
+        </w:rPr>
+      </w:pPr>
+      <w:r>
+        <w:rPr>
+          <w:rFonts w:ascii="Menlo" w:eastAsia="Times New Roman" w:hAnsi="Menlo" w:cs="Menlo"/>
+          <w:color w:val="D4D4D4"/>
+          <w:sz w:val="16"/>
+          <w:szCs w:val="16"/>
+        </w:rPr>
+        <w:t xml:space="preserve">    </w:t>
+      </w:r>
+      <w:proofErr w:type="spellStart"/>
+      <w:r>
+        <w:rPr>
+          <w:rFonts w:ascii="Menlo" w:eastAsia="Times New Roman" w:hAnsi="Menlo" w:cs="Menlo"/>
+          <w:color w:val="4EC9B0"/>
+          <w:sz w:val="16"/>
+          <w:szCs w:val="16"/>
+        </w:rPr>
+        <w:t>dcc</w:t>
+      </w:r>
+      <w:r>
+        <w:rPr>
+          <w:rFonts w:ascii="Menlo" w:eastAsia="Times New Roman" w:hAnsi="Menlo" w:cs="Menlo"/>
+          <w:color w:val="D4D4D4"/>
+          <w:sz w:val="16"/>
+          <w:szCs w:val="16"/>
+        </w:rPr>
+        <w:t>.</w:t>
+      </w:r>
+      <w:r>
+        <w:rPr>
+          <w:rFonts w:ascii="Menlo" w:eastAsia="Times New Roman" w:hAnsi="Menlo" w:cs="Menlo"/>
+          <w:color w:val="4EC9B0"/>
+          <w:sz w:val="16"/>
+          <w:szCs w:val="16"/>
+        </w:rPr>
+        <w:t>Graph</w:t>
+      </w:r>
+      <w:proofErr w:type="spellEnd"/>
+      <w:r>
+        <w:rPr>
+          <w:rFonts w:ascii="Menlo" w:eastAsia="Times New Roman" w:hAnsi="Menlo" w:cs="Menlo"/>
+          <w:color w:val="D4D4D4"/>
+          <w:sz w:val="16"/>
+          <w:szCs w:val="16"/>
+        </w:rPr>
+        <w:t>(</w:t>
+      </w:r>
+      <w:r>
+        <w:rPr>
+          <w:rFonts w:ascii="Menlo" w:eastAsia="Times New Roman" w:hAnsi="Menlo" w:cs="Menlo"/>
+          <w:color w:val="9CDCFE"/>
+          <w:sz w:val="16"/>
+          <w:szCs w:val="16"/>
+        </w:rPr>
+        <w:t>id</w:t>
+      </w:r>
+      <w:r>
+        <w:rPr>
+          <w:rFonts w:ascii="Menlo" w:eastAsia="Times New Roman" w:hAnsi="Menlo" w:cs="Menlo"/>
+          <w:color w:val="D4D4D4"/>
+          <w:sz w:val="16"/>
+          <w:szCs w:val="16"/>
+        </w:rPr>
+        <w:t>=</w:t>
+      </w:r>
+      <w:r>
+        <w:rPr>
+          <w:rFonts w:ascii="Menlo" w:eastAsia="Times New Roman" w:hAnsi="Menlo" w:cs="Menlo"/>
+          <w:color w:val="CE9178"/>
+          <w:sz w:val="16"/>
+          <w:szCs w:val="16"/>
+        </w:rPr>
+        <w:t>'graph-with-slider'</w:t>
+      </w:r>
+      <w:r>
+        <w:rPr>
+          <w:rFonts w:ascii="Menlo" w:eastAsia="Times New Roman" w:hAnsi="Menlo" w:cs="Menlo"/>
+          <w:color w:val="D4D4D4"/>
+          <w:sz w:val="16"/>
+          <w:szCs w:val="16"/>
+        </w:rPr>
+        <w:t>),</w:t>
+      </w:r>
+    </w:p>
+    <w:p>
+      <w:pPr>
+        <w:shd w:val="clear" w:color="auto" w:fill="1E1E1E"/>
+        <w:spacing w:line="300" w:lineRule="atLeast"/>
+        <w:rPr>
+          <w:rFonts w:ascii="Menlo" w:eastAsia="Times New Roman" w:hAnsi="Menlo" w:cs="Menlo"/>
+          <w:color w:val="D4D4D4"/>
+          <w:sz w:val="16"/>
+          <w:szCs w:val="16"/>
+        </w:rPr>
+      </w:pPr>
+      <w:r>
+        <w:rPr>
+          <w:rFonts w:ascii="Menlo" w:eastAsia="Times New Roman" w:hAnsi="Menlo" w:cs="Menlo"/>
+          <w:color w:val="D4D4D4"/>
+          <w:sz w:val="16"/>
+          <w:szCs w:val="16"/>
+        </w:rPr>
+        <w:t xml:space="preserve">    </w:t>
+      </w:r>
+      <w:proofErr w:type="spellStart"/>
+      <w:r>
+        <w:rPr>
+          <w:rFonts w:ascii="Menlo" w:eastAsia="Times New Roman" w:hAnsi="Menlo" w:cs="Menlo"/>
+          <w:color w:val="4EC9B0"/>
+          <w:sz w:val="16"/>
+          <w:szCs w:val="16"/>
+        </w:rPr>
+        <w:t>dcc</w:t>
+      </w:r>
+      <w:r>
+        <w:rPr>
+          <w:rFonts w:ascii="Menlo" w:eastAsia="Times New Roman" w:hAnsi="Menlo" w:cs="Menlo"/>
+          <w:color w:val="D4D4D4"/>
+          <w:sz w:val="16"/>
+          <w:szCs w:val="16"/>
+        </w:rPr>
+        <w:t>.</w:t>
+      </w:r>
+      <w:proofErr w:type="gramStart"/>
+      <w:r>
+        <w:rPr>
+          <w:rFonts w:ascii="Menlo" w:eastAsia="Times New Roman" w:hAnsi="Menlo" w:cs="Menlo"/>
+          <w:color w:val="4EC9B0"/>
+          <w:sz w:val="16"/>
+          <w:szCs w:val="16"/>
+        </w:rPr>
+        <w:t>Slider</w:t>
+      </w:r>
+      <w:proofErr w:type="spellEnd"/>
+      <w:r>
+        <w:rPr>
+          <w:rFonts w:ascii="Menlo" w:eastAsia="Times New Roman" w:hAnsi="Menlo" w:cs="Menlo"/>
+          <w:color w:val="D4D4D4"/>
+          <w:sz w:val="16"/>
+          <w:szCs w:val="16"/>
+        </w:rPr>
+        <w:t>(</w:t>
+      </w:r>
+      <w:proofErr w:type="gramEnd"/>
+    </w:p>
+    <w:p>
+      <w:pPr>
+        <w:shd w:val="clear" w:color="auto" w:fill="1E1E1E"/>
+        <w:spacing w:line="300" w:lineRule="atLeast"/>
+        <w:rPr>
+          <w:rFonts w:ascii="Menlo" w:eastAsia="Times New Roman" w:hAnsi="Menlo" w:cs="Menlo"/>
+          <w:color w:val="D4D4D4"/>
+          <w:sz w:val="16"/>
+          <w:szCs w:val="16"/>
+        </w:rPr>
+      </w:pPr>
+      <w:r>
+        <w:rPr>
+          <w:rFonts w:ascii="Menlo" w:eastAsia="Times New Roman" w:hAnsi="Menlo" w:cs="Menlo"/>
+          <w:color w:val="D4D4D4"/>
+          <w:sz w:val="16"/>
+          <w:szCs w:val="16"/>
+        </w:rPr>
+        <w:t xml:space="preserve">        </w:t>
+      </w:r>
+      <w:proofErr w:type="spellStart"/>
+      <w:r>
+        <w:rPr>
+          <w:rFonts w:ascii="Menlo" w:eastAsia="Times New Roman" w:hAnsi="Menlo" w:cs="Menlo"/>
+          <w:color w:val="9CDCFE"/>
+          <w:sz w:val="16"/>
+          <w:szCs w:val="16"/>
+        </w:rPr>
+        <w:t>df</w:t>
+      </w:r>
+      <w:proofErr w:type="spellEnd"/>
+      <w:r>
+        <w:rPr>
+          <w:rFonts w:ascii="Menlo" w:eastAsia="Times New Roman" w:hAnsi="Menlo" w:cs="Menlo"/>
+          <w:color w:val="D4D4D4"/>
+          <w:sz w:val="16"/>
+          <w:szCs w:val="16"/>
+        </w:rPr>
+        <w:t>[</w:t>
+      </w:r>
+      <w:r>
+        <w:rPr>
+          <w:rFonts w:ascii="Menlo" w:eastAsia="Times New Roman" w:hAnsi="Menlo" w:cs="Menlo"/>
+          <w:color w:val="CE9178"/>
+          <w:sz w:val="16"/>
+          <w:szCs w:val="16"/>
+        </w:rPr>
+        <w:t>'year'</w:t>
+      </w:r>
+      <w:proofErr w:type="gramStart"/>
+      <w:r>
+        <w:rPr>
+          <w:rFonts w:ascii="Menlo" w:eastAsia="Times New Roman" w:hAnsi="Menlo" w:cs="Menlo"/>
+          <w:color w:val="D4D4D4"/>
+          <w:sz w:val="16"/>
+          <w:szCs w:val="16"/>
+        </w:rPr>
+        <w:t>].</w:t>
+      </w:r>
+      <w:r>
+        <w:rPr>
+          <w:rFonts w:ascii="Menlo" w:eastAsia="Times New Roman" w:hAnsi="Menlo" w:cs="Menlo"/>
+          <w:color w:val="DCDCAA"/>
+          <w:sz w:val="16"/>
+          <w:szCs w:val="16"/>
+        </w:rPr>
+        <w:t>min</w:t>
+      </w:r>
+      <w:proofErr w:type="gramEnd"/>
+      <w:r>
+        <w:rPr>
+          <w:rFonts w:ascii="Menlo" w:eastAsia="Times New Roman" w:hAnsi="Menlo" w:cs="Menlo"/>
+          <w:color w:val="D4D4D4"/>
+          <w:sz w:val="16"/>
+          <w:szCs w:val="16"/>
+        </w:rPr>
+        <w:t>(),</w:t>
+      </w:r>
+    </w:p>
+    <w:p>
+      <w:pPr>
+        <w:shd w:val="clear" w:color="auto" w:fill="1E1E1E"/>
+        <w:spacing w:line="300" w:lineRule="atLeast"/>
+        <w:rPr>
+          <w:rFonts w:ascii="Menlo" w:eastAsia="Times New Roman" w:hAnsi="Menlo" w:cs="Menlo"/>
+          <w:color w:val="D4D4D4"/>
+          <w:sz w:val="16"/>
+          <w:szCs w:val="16"/>
+        </w:rPr>
+      </w:pPr>
+      <w:r>
+        <w:rPr>
+          <w:rFonts w:ascii="Menlo" w:eastAsia="Times New Roman" w:hAnsi="Menlo" w:cs="Menlo"/>
+          <w:color w:val="D4D4D4"/>
+          <w:sz w:val="16"/>
+          <w:szCs w:val="16"/>
+        </w:rPr>
+        <w:t xml:space="preserve">        </w:t>
+      </w:r>
+      <w:proofErr w:type="spellStart"/>
+      <w:r>
+        <w:rPr>
+          <w:rFonts w:ascii="Menlo" w:eastAsia="Times New Roman" w:hAnsi="Menlo" w:cs="Menlo"/>
+          <w:color w:val="9CDCFE"/>
+          <w:sz w:val="16"/>
+          <w:szCs w:val="16"/>
+        </w:rPr>
+        <w:t>df</w:t>
+      </w:r>
+      <w:proofErr w:type="spellEnd"/>
+      <w:r>
+        <w:rPr>
+          <w:rFonts w:ascii="Menlo" w:eastAsia="Times New Roman" w:hAnsi="Menlo" w:cs="Menlo"/>
+          <w:color w:val="D4D4D4"/>
+          <w:sz w:val="16"/>
+          <w:szCs w:val="16"/>
+        </w:rPr>
+        <w:t>[</w:t>
+      </w:r>
+      <w:r>
+        <w:rPr>
+          <w:rFonts w:ascii="Menlo" w:eastAsia="Times New Roman" w:hAnsi="Menlo" w:cs="Menlo"/>
+          <w:color w:val="CE9178"/>
+          <w:sz w:val="16"/>
+          <w:szCs w:val="16"/>
+        </w:rPr>
+        <w:t>'year'</w:t>
+      </w:r>
+      <w:r>
+        <w:rPr>
+          <w:rFonts w:ascii="Menlo" w:eastAsia="Times New Roman" w:hAnsi="Menlo" w:cs="Menlo"/>
+          <w:color w:val="D4D4D4"/>
+          <w:sz w:val="16"/>
+          <w:szCs w:val="16"/>
+        </w:rPr>
+        <w:t>].</w:t>
+      </w:r>
+      <w:proofErr w:type="gramStart"/>
+      <w:r>
+        <w:rPr>
+          <w:rFonts w:ascii="Menlo" w:eastAsia="Times New Roman" w:hAnsi="Menlo" w:cs="Menlo"/>
+          <w:color w:val="DCDCAA"/>
+          <w:sz w:val="16"/>
+          <w:szCs w:val="16"/>
+        </w:rPr>
+        <w:t>max</w:t>
+      </w:r>
+      <w:r>
+        <w:rPr>
+          <w:rFonts w:ascii="Menlo" w:eastAsia="Times New Roman" w:hAnsi="Menlo" w:cs="Menlo"/>
+          <w:color w:val="D4D4D4"/>
+          <w:sz w:val="16"/>
+          <w:szCs w:val="16"/>
+        </w:rPr>
+        <w:t>(</w:t>
+      </w:r>
+      <w:proofErr w:type="gramEnd"/>
+      <w:r>
+        <w:rPr>
+          <w:rFonts w:ascii="Menlo" w:eastAsia="Times New Roman" w:hAnsi="Menlo" w:cs="Menlo"/>
+          <w:color w:val="D4D4D4"/>
+          <w:sz w:val="16"/>
+          <w:szCs w:val="16"/>
+        </w:rPr>
+        <w:t>),</w:t>
+      </w:r>
+    </w:p>
+    <w:p>
+      <w:pPr>
+        <w:shd w:val="clear" w:color="auto" w:fill="1E1E1E"/>
+        <w:spacing w:line="300" w:lineRule="atLeast"/>
+        <w:rPr>
+          <w:rFonts w:ascii="Menlo" w:eastAsia="Times New Roman" w:hAnsi="Menlo" w:cs="Menlo"/>
+          <w:color w:val="D4D4D4"/>
+          <w:sz w:val="16"/>
+          <w:szCs w:val="16"/>
+        </w:rPr>
+      </w:pPr>
+      <w:r>
+        <w:rPr>
+          <w:rFonts w:ascii="Menlo" w:eastAsia="Times New Roman" w:hAnsi="Menlo" w:cs="Menlo"/>
+          <w:color w:val="D4D4D4"/>
+          <w:sz w:val="16"/>
+          <w:szCs w:val="16"/>
+        </w:rPr>
+        <w:t xml:space="preserve">        </w:t>
+      </w:r>
+      <w:r>
+        <w:rPr>
+          <w:rFonts w:ascii="Menlo" w:eastAsia="Times New Roman" w:hAnsi="Menlo" w:cs="Menlo"/>
+          <w:color w:val="9CDCFE"/>
+          <w:sz w:val="16"/>
+          <w:szCs w:val="16"/>
+        </w:rPr>
+        <w:t>step</w:t>
+      </w:r>
+      <w:r>
+        <w:rPr>
+          <w:rFonts w:ascii="Menlo" w:eastAsia="Times New Roman" w:hAnsi="Menlo" w:cs="Menlo"/>
+          <w:color w:val="D4D4D4"/>
+          <w:sz w:val="16"/>
+          <w:szCs w:val="16"/>
+        </w:rPr>
+        <w:t>=</w:t>
+      </w:r>
+      <w:r>
+        <w:rPr>
+          <w:rFonts w:ascii="Menlo" w:eastAsia="Times New Roman" w:hAnsi="Menlo" w:cs="Menlo"/>
+          <w:color w:val="569CD6"/>
+          <w:sz w:val="16"/>
+          <w:szCs w:val="16"/>
+        </w:rPr>
+        <w:t>None</w:t>
+      </w:r>
+      <w:r>
+        <w:rPr>
+          <w:rFonts w:ascii="Menlo" w:eastAsia="Times New Roman" w:hAnsi="Menlo" w:cs="Menlo"/>
+          <w:color w:val="D4D4D4"/>
+          <w:sz w:val="16"/>
+          <w:szCs w:val="16"/>
+        </w:rPr>
+        <w:t>,</w:t>
+      </w:r>
+    </w:p>
+    <w:p>
+      <w:pPr>
+        <w:shd w:val="clear" w:color="auto" w:fill="1E1E1E"/>
+        <w:spacing w:line="300" w:lineRule="atLeast"/>
+        <w:rPr>
+          <w:rFonts w:ascii="Menlo" w:eastAsia="Times New Roman" w:hAnsi="Menlo" w:cs="Menlo"/>
+          <w:color w:val="D4D4D4"/>
+          <w:sz w:val="16"/>
+          <w:szCs w:val="16"/>
+        </w:rPr>
+      </w:pPr>
+      <w:r>
+        <w:rPr>
+          <w:rFonts w:ascii="Menlo" w:eastAsia="Times New Roman" w:hAnsi="Menlo" w:cs="Menlo"/>
+          <w:color w:val="D4D4D4"/>
+          <w:sz w:val="16"/>
+          <w:szCs w:val="16"/>
+        </w:rPr>
+        <w:t xml:space="preserve">        </w:t>
+      </w:r>
+      <w:r>
+        <w:rPr>
+          <w:rFonts w:ascii="Menlo" w:eastAsia="Times New Roman" w:hAnsi="Menlo" w:cs="Menlo"/>
+          <w:color w:val="9CDCFE"/>
+          <w:sz w:val="16"/>
+          <w:szCs w:val="16"/>
+        </w:rPr>
+        <w:t>value</w:t>
+      </w:r>
+      <w:r>
+        <w:rPr>
+          <w:rFonts w:ascii="Menlo" w:eastAsia="Times New Roman" w:hAnsi="Menlo" w:cs="Menlo"/>
+          <w:color w:val="D4D4D4"/>
+          <w:sz w:val="16"/>
+          <w:szCs w:val="16"/>
+        </w:rPr>
+        <w:t>=</w:t>
+      </w:r>
+      <w:proofErr w:type="spellStart"/>
+      <w:r>
+        <w:rPr>
+          <w:rFonts w:ascii="Menlo" w:eastAsia="Times New Roman" w:hAnsi="Menlo" w:cs="Menlo"/>
+          <w:color w:val="9CDCFE"/>
+          <w:sz w:val="16"/>
+          <w:szCs w:val="16"/>
+        </w:rPr>
+        <w:t>df</w:t>
+      </w:r>
+      <w:proofErr w:type="spellEnd"/>
+      <w:r>
+        <w:rPr>
+          <w:rFonts w:ascii="Menlo" w:eastAsia="Times New Roman" w:hAnsi="Menlo" w:cs="Menlo"/>
+          <w:color w:val="D4D4D4"/>
+          <w:sz w:val="16"/>
+          <w:szCs w:val="16"/>
+        </w:rPr>
+        <w:t>[</w:t>
+      </w:r>
+      <w:r>
+        <w:rPr>
+          <w:rFonts w:ascii="Menlo" w:eastAsia="Times New Roman" w:hAnsi="Menlo" w:cs="Menlo"/>
+          <w:color w:val="CE9178"/>
+          <w:sz w:val="16"/>
+          <w:szCs w:val="16"/>
+        </w:rPr>
+        <w:t>'year'</w:t>
+      </w:r>
+      <w:proofErr w:type="gramStart"/>
+      <w:r>
+        <w:rPr>
+          <w:rFonts w:ascii="Menlo" w:eastAsia="Times New Roman" w:hAnsi="Menlo" w:cs="Menlo"/>
+          <w:color w:val="D4D4D4"/>
+          <w:sz w:val="16"/>
+          <w:szCs w:val="16"/>
+        </w:rPr>
+        <w:t>].</w:t>
+      </w:r>
+      <w:r>
+        <w:rPr>
+          <w:rFonts w:ascii="Menlo" w:eastAsia="Times New Roman" w:hAnsi="Menlo" w:cs="Menlo"/>
+          <w:color w:val="DCDCAA"/>
+          <w:sz w:val="16"/>
+          <w:szCs w:val="16"/>
+        </w:rPr>
+        <w:t>min</w:t>
+      </w:r>
+      <w:proofErr w:type="gramEnd"/>
+      <w:r>
+        <w:rPr>
+          <w:rFonts w:ascii="Menlo" w:eastAsia="Times New Roman" w:hAnsi="Menlo" w:cs="Menlo"/>
+          <w:color w:val="D4D4D4"/>
+          <w:sz w:val="16"/>
+          <w:szCs w:val="16"/>
+        </w:rPr>
+        <w:t>(),</w:t>
+      </w:r>
+    </w:p>
+    <w:p>
+      <w:pPr>
+        <w:shd w:val="clear" w:color="auto" w:fill="1E1E1E"/>
+        <w:spacing w:line="300" w:lineRule="atLeast"/>
+        <w:rPr>
+          <w:rFonts w:ascii="Menlo" w:eastAsia="Times New Roman" w:hAnsi="Menlo" w:cs="Menlo"/>
+          <w:color w:val="D4D4D4"/>
+          <w:sz w:val="16"/>
+          <w:szCs w:val="16"/>
+        </w:rPr>
+      </w:pPr>
+      <w:r>
+        <w:rPr>
+          <w:rFonts w:ascii="Menlo" w:eastAsia="Times New Roman" w:hAnsi="Menlo" w:cs="Menlo"/>
+          <w:color w:val="D4D4D4"/>
+          <w:sz w:val="16"/>
+          <w:szCs w:val="16"/>
+        </w:rPr>
+        <w:t xml:space="preserve">        </w:t>
+      </w:r>
+      <w:r>
+        <w:rPr>
+          <w:rFonts w:ascii="Menlo" w:eastAsia="Times New Roman" w:hAnsi="Menlo" w:cs="Menlo"/>
+          <w:color w:val="9CDCFE"/>
+          <w:sz w:val="16"/>
+          <w:szCs w:val="16"/>
+        </w:rPr>
+        <w:t>marks</w:t>
+      </w:r>
+      <w:r>
+        <w:rPr>
+          <w:rFonts w:ascii="Menlo" w:eastAsia="Times New Roman" w:hAnsi="Menlo" w:cs="Menlo"/>
+          <w:color w:val="D4D4D4"/>
+          <w:sz w:val="16"/>
+          <w:szCs w:val="16"/>
+        </w:rPr>
+        <w:t>={</w:t>
+      </w:r>
+      <w:r>
+        <w:rPr>
+          <w:rFonts w:ascii="Menlo" w:eastAsia="Times New Roman" w:hAnsi="Menlo" w:cs="Menlo"/>
+          <w:color w:val="4EC9B0"/>
+          <w:sz w:val="16"/>
+          <w:szCs w:val="16"/>
+        </w:rPr>
+        <w:t>str</w:t>
+      </w:r>
+      <w:r>
+        <w:rPr>
+          <w:rFonts w:ascii="Menlo" w:eastAsia="Times New Roman" w:hAnsi="Menlo" w:cs="Menlo"/>
+          <w:color w:val="D4D4D4"/>
+          <w:sz w:val="16"/>
+          <w:szCs w:val="16"/>
+        </w:rPr>
+        <w:t>(</w:t>
+      </w:r>
+      <w:r>
+        <w:rPr>
+          <w:rFonts w:ascii="Menlo" w:eastAsia="Times New Roman" w:hAnsi="Menlo" w:cs="Menlo"/>
+          <w:color w:val="9CDCFE"/>
+          <w:sz w:val="16"/>
+          <w:szCs w:val="16"/>
+        </w:rPr>
+        <w:t>year</w:t>
+      </w:r>
+      <w:r>
+        <w:rPr>
+          <w:rFonts w:ascii="Menlo" w:eastAsia="Times New Roman" w:hAnsi="Menlo" w:cs="Menlo"/>
+          <w:color w:val="D4D4D4"/>
+          <w:sz w:val="16"/>
+          <w:szCs w:val="16"/>
+        </w:rPr>
+        <w:t xml:space="preserve">): </w:t>
+      </w:r>
+      <w:r>
+        <w:rPr>
+          <w:rFonts w:ascii="Menlo" w:eastAsia="Times New Roman" w:hAnsi="Menlo" w:cs="Menlo"/>
+          <w:color w:val="4EC9B0"/>
+          <w:sz w:val="16"/>
+          <w:szCs w:val="16"/>
+        </w:rPr>
+        <w:t>str</w:t>
+      </w:r>
+      <w:r>
+        <w:rPr>
+          <w:rFonts w:ascii="Menlo" w:eastAsia="Times New Roman" w:hAnsi="Menlo" w:cs="Menlo"/>
+          <w:color w:val="D4D4D4"/>
+          <w:sz w:val="16"/>
+          <w:szCs w:val="16"/>
+        </w:rPr>
+        <w:t>(</w:t>
+      </w:r>
+      <w:r>
+        <w:rPr>
+          <w:rFonts w:ascii="Menlo" w:eastAsia="Times New Roman" w:hAnsi="Menlo" w:cs="Menlo"/>
+          <w:color w:val="9CDCFE"/>
+          <w:sz w:val="16"/>
+          <w:szCs w:val="16"/>
+        </w:rPr>
+        <w:t>year</w:t>
+      </w:r>
+      <w:r>
+        <w:rPr>
+          <w:rFonts w:ascii="Menlo" w:eastAsia="Times New Roman" w:hAnsi="Menlo" w:cs="Menlo"/>
+          <w:color w:val="D4D4D4"/>
+          <w:sz w:val="16"/>
+          <w:szCs w:val="16"/>
+        </w:rPr>
+        <w:t xml:space="preserve">) </w:t>
+      </w:r>
+      <w:r>
+        <w:rPr>
+          <w:rFonts w:ascii="Menlo" w:eastAsia="Times New Roman" w:hAnsi="Menlo" w:cs="Menlo"/>
+          <w:color w:val="C586C0"/>
+          <w:sz w:val="16"/>
+          <w:szCs w:val="16"/>
+        </w:rPr>
+        <w:t>for</w:t>
+      </w:r>
+      <w:r>
+        <w:rPr>
+          <w:rFonts w:ascii="Menlo" w:eastAsia="Times New Roman" w:hAnsi="Menlo" w:cs="Menlo"/>
+          <w:color w:val="D4D4D4"/>
+          <w:sz w:val="16"/>
+          <w:szCs w:val="16"/>
+        </w:rPr>
+        <w:t xml:space="preserve"> </w:t>
+      </w:r>
+      <w:r>
+        <w:rPr>
+          <w:rFonts w:ascii="Menlo" w:eastAsia="Times New Roman" w:hAnsi="Menlo" w:cs="Menlo"/>
+          <w:color w:val="9CDCFE"/>
+          <w:sz w:val="16"/>
+          <w:szCs w:val="16"/>
+        </w:rPr>
+        <w:t>year</w:t>
+      </w:r>
+      <w:r>
+        <w:rPr>
+          <w:rFonts w:ascii="Menlo" w:eastAsia="Times New Roman" w:hAnsi="Menlo" w:cs="Menlo"/>
+          <w:color w:val="D4D4D4"/>
+          <w:sz w:val="16"/>
+          <w:szCs w:val="16"/>
+        </w:rPr>
+        <w:t xml:space="preserve"> </w:t>
+      </w:r>
+      <w:r>
+        <w:rPr>
+          <w:rFonts w:ascii="Menlo" w:eastAsia="Times New Roman" w:hAnsi="Menlo" w:cs="Menlo"/>
+          <w:color w:val="C586C0"/>
+          <w:sz w:val="16"/>
+          <w:szCs w:val="16"/>
+        </w:rPr>
+        <w:t>in</w:t>
+      </w:r>
+      <w:r>
+        <w:rPr>
+          <w:rFonts w:ascii="Menlo" w:eastAsia="Times New Roman" w:hAnsi="Menlo" w:cs="Menlo"/>
+          <w:color w:val="D4D4D4"/>
+          <w:sz w:val="16"/>
+          <w:szCs w:val="16"/>
+        </w:rPr>
+        <w:t xml:space="preserve"> </w:t>
+      </w:r>
+      <w:proofErr w:type="spellStart"/>
+      <w:r>
+        <w:rPr>
+          <w:rFonts w:ascii="Menlo" w:eastAsia="Times New Roman" w:hAnsi="Menlo" w:cs="Menlo"/>
+          <w:color w:val="9CDCFE"/>
+          <w:sz w:val="16"/>
+          <w:szCs w:val="16"/>
+        </w:rPr>
+        <w:t>df</w:t>
+      </w:r>
+      <w:proofErr w:type="spellEnd"/>
+      <w:r>
+        <w:rPr>
+          <w:rFonts w:ascii="Menlo" w:eastAsia="Times New Roman" w:hAnsi="Menlo" w:cs="Menlo"/>
+          <w:color w:val="D4D4D4"/>
+          <w:sz w:val="16"/>
+          <w:szCs w:val="16"/>
+        </w:rPr>
+        <w:t>[</w:t>
+      </w:r>
+      <w:r>
+        <w:rPr>
+          <w:rFonts w:ascii="Menlo" w:eastAsia="Times New Roman" w:hAnsi="Menlo" w:cs="Menlo"/>
+          <w:color w:val="CE9178"/>
+          <w:sz w:val="16"/>
+          <w:szCs w:val="16"/>
+        </w:rPr>
+        <w:t>'year'</w:t>
+      </w:r>
+      <w:proofErr w:type="gramStart"/>
+      <w:r>
+        <w:rPr>
+          <w:rFonts w:ascii="Menlo" w:eastAsia="Times New Roman" w:hAnsi="Menlo" w:cs="Menlo"/>
+          <w:color w:val="D4D4D4"/>
+          <w:sz w:val="16"/>
+          <w:szCs w:val="16"/>
+        </w:rPr>
+        <w:t>].</w:t>
+      </w:r>
+      <w:r>
+        <w:rPr>
+          <w:rFonts w:ascii="Menlo" w:eastAsia="Times New Roman" w:hAnsi="Menlo" w:cs="Menlo"/>
+          <w:color w:val="DCDCAA"/>
+          <w:sz w:val="16"/>
+          <w:szCs w:val="16"/>
+        </w:rPr>
+        <w:t>unique</w:t>
+      </w:r>
+      <w:proofErr w:type="gramEnd"/>
+      <w:r>
+        <w:rPr>
+          <w:rFonts w:ascii="Menlo" w:eastAsia="Times New Roman" w:hAnsi="Menlo" w:cs="Menlo"/>
+          <w:color w:val="D4D4D4"/>
+          <w:sz w:val="16"/>
+          <w:szCs w:val="16"/>
+        </w:rPr>
+        <w:t>()},</w:t>
+      </w:r>
+    </w:p>
+    <w:p>
+      <w:pPr>
+        <w:shd w:val="clear" w:color="auto" w:fill="1E1E1E"/>
+        <w:spacing w:line="300" w:lineRule="atLeast"/>
+        <w:rPr>
+          <w:rFonts w:ascii="Menlo" w:eastAsia="Times New Roman" w:hAnsi="Menlo" w:cs="Menlo"/>
+          <w:color w:val="D4D4D4"/>
+          <w:sz w:val="16"/>
+          <w:szCs w:val="16"/>
+        </w:rPr>
+      </w:pPr>
+      <w:r>
+        <w:rPr>
+          <w:rFonts w:ascii="Menlo" w:eastAsia="Times New Roman" w:hAnsi="Menlo" w:cs="Menlo"/>
+          <w:color w:val="D4D4D4"/>
+          <w:sz w:val="16"/>
+          <w:szCs w:val="16"/>
+        </w:rPr>
+        <w:t xml:space="preserve">        </w:t>
+      </w:r>
+      <w:r>
+        <w:rPr>
+          <w:rFonts w:ascii="Menlo" w:eastAsia="Times New Roman" w:hAnsi="Menlo" w:cs="Menlo"/>
+          <w:color w:val="9CDCFE"/>
+          <w:sz w:val="16"/>
+          <w:szCs w:val="16"/>
+        </w:rPr>
+        <w:t>id</w:t>
+      </w:r>
+      <w:r>
+        <w:rPr>
+          <w:rFonts w:ascii="Menlo" w:eastAsia="Times New Roman" w:hAnsi="Menlo" w:cs="Menlo"/>
+          <w:color w:val="D4D4D4"/>
+          <w:sz w:val="16"/>
+          <w:szCs w:val="16"/>
+        </w:rPr>
+        <w:t>=</w:t>
+      </w:r>
+      <w:r>
+        <w:rPr>
+          <w:rFonts w:ascii="Menlo" w:eastAsia="Times New Roman" w:hAnsi="Menlo" w:cs="Menlo"/>
+          <w:color w:val="CE9178"/>
+          <w:sz w:val="16"/>
+          <w:szCs w:val="16"/>
+        </w:rPr>
+        <w:t>'year-slider'</w:t>
+      </w:r>
+    </w:p>
+    <w:p>
+      <w:pPr>
+        <w:shd w:val="clear" w:color="auto" w:fill="1E1E1E"/>
+        <w:spacing w:line="300" w:lineRule="atLeast"/>
+        <w:rPr>
+          <w:rFonts w:ascii="Menlo" w:eastAsia="Times New Roman" w:hAnsi="Menlo" w:cs="Menlo"/>
+          <w:color w:val="D4D4D4"/>
+          <w:sz w:val="16"/>
+          <w:szCs w:val="16"/>
+        </w:rPr>
+      </w:pPr>
+      <w:r>
+        <w:rPr>
+          <w:rFonts w:ascii="Menlo" w:eastAsia="Times New Roman" w:hAnsi="Menlo" w:cs="Menlo"/>
+          <w:color w:val="D4D4D4"/>
+          <w:sz w:val="16"/>
+          <w:szCs w:val="16"/>
+        </w:rPr>
+        <w:t xml:space="preserve">    )</w:t>
+      </w:r>
+    </w:p>
+    <w:p>
+      <w:pPr>
+        <w:shd w:val="clear" w:color="auto" w:fill="1E1E1E"/>
+        <w:spacing w:line="300" w:lineRule="atLeast"/>
+        <w:rPr>
+          <w:rFonts w:ascii="Menlo" w:eastAsia="Times New Roman" w:hAnsi="Menlo" w:cs="Menlo"/>
+          <w:color w:val="D4D4D4"/>
+          <w:sz w:val="16"/>
+          <w:szCs w:val="16"/>
+        </w:rPr>
+      </w:pPr>
+      <w:r>
+        <w:rPr>
+          <w:rFonts w:ascii="Menlo" w:eastAsia="Times New Roman" w:hAnsi="Menlo" w:cs="Menlo"/>
+          <w:color w:val="D4D4D4"/>
+          <w:sz w:val="16"/>
+          <w:szCs w:val="16"/>
+        </w:rPr>
+        <w:t>])</w:t>
+      </w:r>
+    </w:p>
+    <w:p>
+      <w:pPr>
+        <w:shd w:val="clear" w:color="auto" w:fill="1E1E1E"/>
+        <w:spacing w:after="240" w:line="300" w:lineRule="atLeast"/>
+        <w:rPr>
+          <w:rFonts w:ascii="Menlo" w:eastAsia="Times New Roman" w:hAnsi="Menlo" w:cs="Menlo"/>
+          <w:color w:val="D4D4D4"/>
+          <w:sz w:val="16"/>
+          <w:szCs w:val="16"/>
+        </w:rPr>
+      </w:pPr>
+    </w:p>
+    <w:p>
+      <w:pPr>
+        <w:shd w:val="clear" w:color="auto" w:fill="1E1E1E"/>
+        <w:spacing w:line="300" w:lineRule="atLeast"/>
+        <w:rPr>
+          <w:rFonts w:ascii="Menlo" w:eastAsia="Times New Roman" w:hAnsi="Menlo" w:cs="Menlo"/>
+          <w:color w:val="D4D4D4"/>
+          <w:sz w:val="16"/>
+          <w:szCs w:val="16"/>
+        </w:rPr>
+      </w:pPr>
+      <w:r>
+        <w:rPr>
+          <w:rFonts w:ascii="Menlo" w:eastAsia="Times New Roman" w:hAnsi="Menlo" w:cs="Menlo"/>
+          <w:color w:val="DCDCAA"/>
+          <w:sz w:val="16"/>
+          <w:szCs w:val="16"/>
+        </w:rPr>
+        <w:t>@</w:t>
+      </w:r>
+      <w:proofErr w:type="gramStart"/>
+      <w:r>
+        <w:rPr>
+          <w:rFonts w:ascii="Menlo" w:eastAsia="Times New Roman" w:hAnsi="Menlo" w:cs="Menlo"/>
+          <w:color w:val="9CDCFE"/>
+          <w:sz w:val="16"/>
+          <w:szCs w:val="16"/>
+        </w:rPr>
+        <w:t>app</w:t>
+      </w:r>
+      <w:r>
+        <w:rPr>
+          <w:rFonts w:ascii="Menlo" w:eastAsia="Times New Roman" w:hAnsi="Menlo" w:cs="Menlo"/>
+          <w:color w:val="DCDCAA"/>
+          <w:sz w:val="16"/>
+          <w:szCs w:val="16"/>
+        </w:rPr>
+        <w:t>.callback</w:t>
+      </w:r>
+      <w:proofErr w:type="gramEnd"/>
+      <w:r>
+        <w:rPr>
+          <w:rFonts w:ascii="Menlo" w:eastAsia="Times New Roman" w:hAnsi="Menlo" w:cs="Menlo"/>
+          <w:color w:val="D4D4D4"/>
+          <w:sz w:val="16"/>
+          <w:szCs w:val="16"/>
+        </w:rPr>
+        <w:t>(</w:t>
+      </w:r>
+    </w:p>
+    <w:p>
+      <w:pPr>
+        <w:shd w:val="clear" w:color="auto" w:fill="1E1E1E"/>
+        <w:spacing w:line="300" w:lineRule="atLeast"/>
+        <w:rPr>
+          <w:rFonts w:ascii="Menlo" w:eastAsia="Times New Roman" w:hAnsi="Menlo" w:cs="Menlo"/>
+          <w:color w:val="D4D4D4"/>
+          <w:sz w:val="16"/>
+          <w:szCs w:val="16"/>
+        </w:rPr>
+      </w:pPr>
+      <w:r>
+        <w:rPr>
+          <w:rFonts w:ascii="Menlo" w:eastAsia="Times New Roman" w:hAnsi="Menlo" w:cs="Menlo"/>
+          <w:color w:val="D4D4D4"/>
+          <w:sz w:val="16"/>
+          <w:szCs w:val="16"/>
+        </w:rPr>
+        <w:t xml:space="preserve">    </w:t>
+      </w:r>
+      <w:proofErr w:type="gramStart"/>
+      <w:r>
+        <w:rPr>
+          <w:rFonts w:ascii="Menlo" w:eastAsia="Times New Roman" w:hAnsi="Menlo" w:cs="Menlo"/>
+          <w:color w:val="4EC9B0"/>
+          <w:sz w:val="16"/>
+          <w:szCs w:val="16"/>
+        </w:rPr>
+        <w:t>Output</w:t>
+      </w:r>
+      <w:r>
+        <w:rPr>
+          <w:rFonts w:ascii="Menlo" w:eastAsia="Times New Roman" w:hAnsi="Menlo" w:cs="Menlo"/>
+          <w:color w:val="D4D4D4"/>
+          <w:sz w:val="16"/>
+          <w:szCs w:val="16"/>
+        </w:rPr>
+        <w:t>(</w:t>
+      </w:r>
+      <w:proofErr w:type="gramEnd"/>
+      <w:r>
+        <w:rPr>
+          <w:rFonts w:ascii="Menlo" w:eastAsia="Times New Roman" w:hAnsi="Menlo" w:cs="Menlo"/>
+          <w:color w:val="CE9178"/>
+          <w:sz w:val="16"/>
+          <w:szCs w:val="16"/>
+        </w:rPr>
+        <w:t>'graph-with-slider'</w:t>
+      </w:r>
+      <w:r>
+        <w:rPr>
+          <w:rFonts w:ascii="Menlo" w:eastAsia="Times New Roman" w:hAnsi="Menlo" w:cs="Menlo"/>
+          <w:color w:val="D4D4D4"/>
+          <w:sz w:val="16"/>
+          <w:szCs w:val="16"/>
+        </w:rPr>
+        <w:t xml:space="preserve">, </w:t>
+      </w:r>
+      <w:r>
+        <w:rPr>
+          <w:rFonts w:ascii="Menlo" w:eastAsia="Times New Roman" w:hAnsi="Menlo" w:cs="Menlo"/>
+          <w:color w:val="CE9178"/>
+          <w:sz w:val="16"/>
+          <w:szCs w:val="16"/>
+        </w:rPr>
+        <w:t>'figure'</w:t>
+      </w:r>
+      <w:r>
+        <w:rPr>
+          <w:rFonts w:ascii="Menlo" w:eastAsia="Times New Roman" w:hAnsi="Menlo" w:cs="Menlo"/>
+          <w:color w:val="D4D4D4"/>
+          <w:sz w:val="16"/>
+          <w:szCs w:val="16"/>
+        </w:rPr>
+        <w:t>),</w:t>
+      </w:r>
+    </w:p>
+    <w:p>
+      <w:pPr>
+        <w:shd w:val="clear" w:color="auto" w:fill="1E1E1E"/>
+        <w:spacing w:line="300" w:lineRule="atLeast"/>
+        <w:rPr>
+          <w:rFonts w:ascii="Menlo" w:eastAsia="Times New Roman" w:hAnsi="Menlo" w:cs="Menlo"/>
+          <w:color w:val="D4D4D4"/>
+          <w:sz w:val="16"/>
+          <w:szCs w:val="16"/>
+        </w:rPr>
+      </w:pPr>
+      <w:r>
+        <w:rPr>
+          <w:rFonts w:ascii="Menlo" w:eastAsia="Times New Roman" w:hAnsi="Menlo" w:cs="Menlo"/>
+          <w:color w:val="D4D4D4"/>
+          <w:sz w:val="16"/>
+          <w:szCs w:val="16"/>
+        </w:rPr>
+        <w:t xml:space="preserve">    </w:t>
+      </w:r>
+      <w:proofErr w:type="gramStart"/>
+      <w:r>
+        <w:rPr>
+          <w:rFonts w:ascii="Menlo" w:eastAsia="Times New Roman" w:hAnsi="Menlo" w:cs="Menlo"/>
+          <w:color w:val="4EC9B0"/>
+          <w:sz w:val="16"/>
+          <w:szCs w:val="16"/>
+        </w:rPr>
+        <w:t>Input</w:t>
+      </w:r>
+      <w:r>
+        <w:rPr>
+          <w:rFonts w:ascii="Menlo" w:eastAsia="Times New Roman" w:hAnsi="Menlo" w:cs="Menlo"/>
+          <w:color w:val="D4D4D4"/>
+          <w:sz w:val="16"/>
+          <w:szCs w:val="16"/>
+        </w:rPr>
+        <w:t>(</w:t>
+      </w:r>
+      <w:proofErr w:type="gramEnd"/>
+      <w:r>
+        <w:rPr>
+          <w:rFonts w:ascii="Menlo" w:eastAsia="Times New Roman" w:hAnsi="Menlo" w:cs="Menlo"/>
+          <w:color w:val="CE9178"/>
+          <w:sz w:val="16"/>
+          <w:szCs w:val="16"/>
+        </w:rPr>
+        <w:t>'year-slider'</w:t>
+      </w:r>
+      <w:r>
+        <w:rPr>
+          <w:rFonts w:ascii="Menlo" w:eastAsia="Times New Roman" w:hAnsi="Menlo" w:cs="Menlo"/>
+          <w:color w:val="D4D4D4"/>
+          <w:sz w:val="16"/>
+          <w:szCs w:val="16"/>
+        </w:rPr>
+        <w:t xml:space="preserve">, </w:t>
+      </w:r>
+      <w:r>
+        <w:rPr>
+          <w:rFonts w:ascii="Menlo" w:eastAsia="Times New Roman" w:hAnsi="Menlo" w:cs="Menlo"/>
+          <w:color w:val="CE9178"/>
+          <w:sz w:val="16"/>
+          <w:szCs w:val="16"/>
+        </w:rPr>
+        <w:t>'value'</w:t>
+      </w:r>
+      <w:r>
+        <w:rPr>
+          <w:rFonts w:ascii="Menlo" w:eastAsia="Times New Roman" w:hAnsi="Menlo" w:cs="Menlo"/>
+          <w:color w:val="D4D4D4"/>
+          <w:sz w:val="16"/>
+          <w:szCs w:val="16"/>
+        </w:rPr>
+        <w:t>))</w:t>
+      </w:r>
+    </w:p>
+    <w:p>
+      <w:pPr>
+        <w:shd w:val="clear" w:color="auto" w:fill="1E1E1E"/>
+        <w:spacing w:line="300" w:lineRule="atLeast"/>
+        <w:rPr>
+          <w:rFonts w:ascii="Menlo" w:eastAsia="Times New Roman" w:hAnsi="Menlo" w:cs="Menlo"/>
+          <w:color w:val="D4D4D4"/>
+          <w:sz w:val="16"/>
+          <w:szCs w:val="16"/>
+        </w:rPr>
+      </w:pPr>
+      <w:r>
+        <w:rPr>
+          <w:rFonts w:ascii="Menlo" w:eastAsia="Times New Roman" w:hAnsi="Menlo" w:cs="Menlo"/>
+          <w:color w:val="569CD6"/>
+          <w:sz w:val="16"/>
+          <w:szCs w:val="16"/>
+        </w:rPr>
+        <w:t>def</w:t>
+      </w:r>
+      <w:r>
+        <w:rPr>
+          <w:rFonts w:ascii="Menlo" w:eastAsia="Times New Roman" w:hAnsi="Menlo" w:cs="Menlo"/>
+          <w:color w:val="D4D4D4"/>
+          <w:sz w:val="16"/>
+          <w:szCs w:val="16"/>
+        </w:rPr>
+        <w:t xml:space="preserve"> </w:t>
+      </w:r>
+      <w:proofErr w:type="spellStart"/>
+      <w:r>
+        <w:rPr>
+          <w:rFonts w:ascii="Menlo" w:eastAsia="Times New Roman" w:hAnsi="Menlo" w:cs="Menlo"/>
+          <w:color w:val="DCDCAA"/>
+          <w:sz w:val="16"/>
+          <w:szCs w:val="16"/>
+        </w:rPr>
+        <w:t>update_figure</w:t>
+      </w:r>
+      <w:proofErr w:type="spellEnd"/>
+      <w:r>
+        <w:rPr>
+          <w:rFonts w:ascii="Menlo" w:eastAsia="Times New Roman" w:hAnsi="Menlo" w:cs="Menlo"/>
+          <w:color w:val="D4D4D4"/>
+          <w:sz w:val="16"/>
+          <w:szCs w:val="16"/>
+        </w:rPr>
+        <w:t>(</w:t>
+      </w:r>
+      <w:proofErr w:type="spellStart"/>
+      <w:r>
+        <w:rPr>
+          <w:rFonts w:ascii="Menlo" w:eastAsia="Times New Roman" w:hAnsi="Menlo" w:cs="Menlo"/>
+          <w:color w:val="9CDCFE"/>
+          <w:sz w:val="16"/>
+          <w:szCs w:val="16"/>
+        </w:rPr>
+        <w:t>selected_year</w:t>
+      </w:r>
+      <w:proofErr w:type="spellEnd"/>
+      <w:r>
+        <w:rPr>
+          <w:rFonts w:ascii="Menlo" w:eastAsia="Times New Roman" w:hAnsi="Menlo" w:cs="Menlo"/>
+          <w:color w:val="D4D4D4"/>
+          <w:sz w:val="16"/>
+          <w:szCs w:val="16"/>
+        </w:rPr>
+        <w:t>):</w:t>
+      </w:r>
+    </w:p>
+    <w:p>
+      <w:pPr>
+        <w:shd w:val="clear" w:color="auto" w:fill="1E1E1E"/>
+        <w:spacing w:line="300" w:lineRule="atLeast"/>
+        <w:rPr>
+          <w:rFonts w:ascii="Menlo" w:eastAsia="Times New Roman" w:hAnsi="Menlo" w:cs="Menlo"/>
+          <w:color w:val="D4D4D4"/>
+          <w:sz w:val="16"/>
+          <w:szCs w:val="16"/>
+        </w:rPr>
+      </w:pPr>
+      <w:r>
+        <w:rPr>
+          <w:rFonts w:ascii="Menlo" w:eastAsia="Times New Roman" w:hAnsi="Menlo" w:cs="Menlo"/>
+          <w:color w:val="D4D4D4"/>
+          <w:sz w:val="16"/>
+          <w:szCs w:val="16"/>
+        </w:rPr>
+        <w:t xml:space="preserve">    </w:t>
+      </w:r>
+      <w:proofErr w:type="spellStart"/>
+      <w:r>
+        <w:rPr>
+          <w:rFonts w:ascii="Menlo" w:eastAsia="Times New Roman" w:hAnsi="Menlo" w:cs="Menlo"/>
+          <w:color w:val="9CDCFE"/>
+          <w:sz w:val="16"/>
+          <w:szCs w:val="16"/>
+        </w:rPr>
+        <w:t>filtered_df</w:t>
+      </w:r>
+      <w:proofErr w:type="spellEnd"/>
+      <w:r>
+        <w:rPr>
+          <w:rFonts w:ascii="Menlo" w:eastAsia="Times New Roman" w:hAnsi="Menlo" w:cs="Menlo"/>
+          <w:color w:val="D4D4D4"/>
+          <w:sz w:val="16"/>
+          <w:szCs w:val="16"/>
+        </w:rPr>
+        <w:t xml:space="preserve"> = </w:t>
+      </w:r>
+      <w:proofErr w:type="spellStart"/>
+      <w:proofErr w:type="gramStart"/>
+      <w:r>
+        <w:rPr>
+          <w:rFonts w:ascii="Menlo" w:eastAsia="Times New Roman" w:hAnsi="Menlo" w:cs="Menlo"/>
+          <w:color w:val="9CDCFE"/>
+          <w:sz w:val="16"/>
+          <w:szCs w:val="16"/>
+        </w:rPr>
+        <w:t>df</w:t>
+      </w:r>
+      <w:proofErr w:type="spellEnd"/>
+      <w:r>
+        <w:rPr>
+          <w:rFonts w:ascii="Menlo" w:eastAsia="Times New Roman" w:hAnsi="Menlo" w:cs="Menlo"/>
+          <w:color w:val="D4D4D4"/>
+          <w:sz w:val="16"/>
+          <w:szCs w:val="16"/>
+        </w:rPr>
+        <w:t>[</w:t>
+      </w:r>
+      <w:proofErr w:type="spellStart"/>
+      <w:proofErr w:type="gramEnd"/>
+      <w:r>
+        <w:rPr>
+          <w:rFonts w:ascii="Menlo" w:eastAsia="Times New Roman" w:hAnsi="Menlo" w:cs="Menlo"/>
+          <w:color w:val="9CDCFE"/>
+          <w:sz w:val="16"/>
+          <w:szCs w:val="16"/>
+        </w:rPr>
+        <w:t>df</w:t>
+      </w:r>
+      <w:r>
+        <w:rPr>
+          <w:rFonts w:ascii="Menlo" w:eastAsia="Times New Roman" w:hAnsi="Menlo" w:cs="Menlo"/>
+          <w:color w:val="D4D4D4"/>
+          <w:sz w:val="16"/>
+          <w:szCs w:val="16"/>
+        </w:rPr>
+        <w:t>.year</w:t>
+      </w:r>
+      <w:proofErr w:type="spellEnd"/>
+      <w:r>
+        <w:rPr>
+          <w:rFonts w:ascii="Menlo" w:eastAsia="Times New Roman" w:hAnsi="Menlo" w:cs="Menlo"/>
+          <w:color w:val="D4D4D4"/>
+          <w:sz w:val="16"/>
+          <w:szCs w:val="16"/>
+        </w:rPr>
+        <w:t xml:space="preserve"> == </w:t>
+      </w:r>
+      <w:proofErr w:type="spellStart"/>
+      <w:r>
+        <w:rPr>
+          <w:rFonts w:ascii="Menlo" w:eastAsia="Times New Roman" w:hAnsi="Menlo" w:cs="Menlo"/>
+          <w:color w:val="9CDCFE"/>
+          <w:sz w:val="16"/>
+          <w:szCs w:val="16"/>
+        </w:rPr>
+        <w:t>selected_year</w:t>
+      </w:r>
+      <w:proofErr w:type="spellEnd"/>
+      <w:r>
+        <w:rPr>
+          <w:rFonts w:ascii="Menlo" w:eastAsia="Times New Roman" w:hAnsi="Menlo" w:cs="Menlo"/>
+          <w:color w:val="D4D4D4"/>
+          <w:sz w:val="16"/>
+          <w:szCs w:val="16"/>
+        </w:rPr>
+        <w:t>]</w:t>
+      </w:r>
+    </w:p>
+    <w:p>
+      <w:pPr>
+        <w:shd w:val="clear" w:color="auto" w:fill="1E1E1E"/>
+        <w:spacing w:line="300" w:lineRule="atLeast"/>
+        <w:rPr>
+          <w:rFonts w:ascii="Menlo" w:eastAsia="Times New Roman" w:hAnsi="Menlo" w:cs="Menlo"/>
+          <w:color w:val="D4D4D4"/>
+          <w:sz w:val="16"/>
+          <w:szCs w:val="16"/>
+        </w:rPr>
+      </w:pPr>
+    </w:p>
+    <w:p>
+      <w:pPr>
+        <w:shd w:val="clear" w:color="auto" w:fill="1E1E1E"/>
+        <w:spacing w:line="300" w:lineRule="atLeast"/>
+        <w:rPr>
+          <w:rFonts w:ascii="Menlo" w:eastAsia="Times New Roman" w:hAnsi="Menlo" w:cs="Menlo"/>
+          <w:color w:val="D4D4D4"/>
+          <w:sz w:val="16"/>
+          <w:szCs w:val="16"/>
+        </w:rPr>
+      </w:pPr>
+      <w:r>
+        <w:rPr>
+          <w:rFonts w:ascii="Menlo" w:eastAsia="Times New Roman" w:hAnsi="Menlo" w:cs="Menlo"/>
+          <w:color w:val="D4D4D4"/>
+          <w:sz w:val="16"/>
+          <w:szCs w:val="16"/>
+        </w:rPr>
+        <w:t xml:space="preserve">    </w:t>
+      </w:r>
+      <w:r>
+        <w:rPr>
+          <w:rFonts w:ascii="Menlo" w:eastAsia="Times New Roman" w:hAnsi="Menlo" w:cs="Menlo"/>
+          <w:color w:val="9CDCFE"/>
+          <w:sz w:val="16"/>
+          <w:szCs w:val="16"/>
+        </w:rPr>
+        <w:t>fig</w:t>
+      </w:r>
+      <w:r>
+        <w:rPr>
+          <w:rFonts w:ascii="Menlo" w:eastAsia="Times New Roman" w:hAnsi="Menlo" w:cs="Menlo"/>
+          <w:color w:val="D4D4D4"/>
+          <w:sz w:val="16"/>
+          <w:szCs w:val="16"/>
+        </w:rPr>
+        <w:t xml:space="preserve"> = </w:t>
+      </w:r>
+      <w:proofErr w:type="spellStart"/>
+      <w:proofErr w:type="gramStart"/>
+      <w:r>
+        <w:rPr>
+          <w:rFonts w:ascii="Menlo" w:eastAsia="Times New Roman" w:hAnsi="Menlo" w:cs="Menlo"/>
+          <w:color w:val="4EC9B0"/>
+          <w:sz w:val="16"/>
+          <w:szCs w:val="16"/>
+        </w:rPr>
+        <w:t>px</w:t>
+      </w:r>
+      <w:r>
+        <w:rPr>
+          <w:rFonts w:ascii="Menlo" w:eastAsia="Times New Roman" w:hAnsi="Menlo" w:cs="Menlo"/>
+          <w:color w:val="D4D4D4"/>
+          <w:sz w:val="16"/>
+          <w:szCs w:val="16"/>
+        </w:rPr>
+        <w:t>.</w:t>
+      </w:r>
+      <w:r>
+        <w:rPr>
+          <w:rFonts w:ascii="Menlo" w:eastAsia="Times New Roman" w:hAnsi="Menlo" w:cs="Menlo"/>
+          <w:color w:val="DCDCAA"/>
+          <w:sz w:val="16"/>
+          <w:szCs w:val="16"/>
+        </w:rPr>
+        <w:t>scatter</w:t>
+      </w:r>
+      <w:proofErr w:type="spellEnd"/>
+      <w:proofErr w:type="gramEnd"/>
+      <w:r>
+        <w:rPr>
+          <w:rFonts w:ascii="Menlo" w:eastAsia="Times New Roman" w:hAnsi="Menlo" w:cs="Menlo"/>
+          <w:color w:val="D4D4D4"/>
+          <w:sz w:val="16"/>
+          <w:szCs w:val="16"/>
+        </w:rPr>
+        <w:t>(</w:t>
+      </w:r>
+      <w:proofErr w:type="spellStart"/>
+      <w:r>
+        <w:rPr>
+          <w:rFonts w:ascii="Menlo" w:eastAsia="Times New Roman" w:hAnsi="Menlo" w:cs="Menlo"/>
+          <w:color w:val="9CDCFE"/>
+          <w:sz w:val="16"/>
+          <w:szCs w:val="16"/>
+        </w:rPr>
+        <w:t>filtered_df</w:t>
+      </w:r>
+      <w:proofErr w:type="spellEnd"/>
+      <w:r>
+        <w:rPr>
+          <w:rFonts w:ascii="Menlo" w:eastAsia="Times New Roman" w:hAnsi="Menlo" w:cs="Menlo"/>
+          <w:color w:val="D4D4D4"/>
+          <w:sz w:val="16"/>
+          <w:szCs w:val="16"/>
+        </w:rPr>
+        <w:t xml:space="preserve">, </w:t>
+      </w:r>
+      <w:r>
+        <w:rPr>
+          <w:rFonts w:ascii="Menlo" w:eastAsia="Times New Roman" w:hAnsi="Menlo" w:cs="Menlo"/>
+          <w:color w:val="9CDCFE"/>
+          <w:sz w:val="16"/>
+          <w:szCs w:val="16"/>
+        </w:rPr>
+        <w:t>x</w:t>
+      </w:r>
+      <w:r>
+        <w:rPr>
+          <w:rFonts w:ascii="Menlo" w:eastAsia="Times New Roman" w:hAnsi="Menlo" w:cs="Menlo"/>
+          <w:color w:val="D4D4D4"/>
+          <w:sz w:val="16"/>
+          <w:szCs w:val="16"/>
+        </w:rPr>
+        <w:t>=</w:t>
+      </w:r>
+      <w:r>
+        <w:rPr>
+          <w:rFonts w:ascii="Menlo" w:eastAsia="Times New Roman" w:hAnsi="Menlo" w:cs="Menlo"/>
+          <w:color w:val="CE9178"/>
+          <w:sz w:val="16"/>
+          <w:szCs w:val="16"/>
+        </w:rPr>
+        <w:t>"</w:t>
+      </w:r>
+      <w:proofErr w:type="spellStart"/>
+      <w:r>
+        <w:rPr>
+          <w:rFonts w:ascii="Menlo" w:eastAsia="Times New Roman" w:hAnsi="Menlo" w:cs="Menlo"/>
+          <w:color w:val="CE9178"/>
+          <w:sz w:val="16"/>
+          <w:szCs w:val="16"/>
+        </w:rPr>
+        <w:t>gdpPercap</w:t>
+      </w:r>
+      <w:proofErr w:type="spellEnd"/>
+      <w:r>
+        <w:rPr>
+          <w:rFonts w:ascii="Menlo" w:eastAsia="Times New Roman" w:hAnsi="Menlo" w:cs="Menlo"/>
+          <w:color w:val="CE9178"/>
+          <w:sz w:val="16"/>
+          <w:szCs w:val="16"/>
+        </w:rPr>
+        <w:t>"</w:t>
+      </w:r>
+      <w:r>
+        <w:rPr>
+          <w:rFonts w:ascii="Menlo" w:eastAsia="Times New Roman" w:hAnsi="Menlo" w:cs="Menlo"/>
+          <w:color w:val="D4D4D4"/>
+          <w:sz w:val="16"/>
+          <w:szCs w:val="16"/>
+        </w:rPr>
+        <w:t xml:space="preserve">, </w:t>
+      </w:r>
+      <w:r>
+        <w:rPr>
+          <w:rFonts w:ascii="Menlo" w:eastAsia="Times New Roman" w:hAnsi="Menlo" w:cs="Menlo"/>
+          <w:color w:val="9CDCFE"/>
+          <w:sz w:val="16"/>
+          <w:szCs w:val="16"/>
+        </w:rPr>
+        <w:t>y</w:t>
+      </w:r>
+      <w:r>
+        <w:rPr>
+          <w:rFonts w:ascii="Menlo" w:eastAsia="Times New Roman" w:hAnsi="Menlo" w:cs="Menlo"/>
+          <w:color w:val="D4D4D4"/>
+          <w:sz w:val="16"/>
+          <w:szCs w:val="16"/>
+        </w:rPr>
+        <w:t>=</w:t>
+      </w:r>
+      <w:r>
+        <w:rPr>
+          <w:rFonts w:ascii="Menlo" w:eastAsia="Times New Roman" w:hAnsi="Menlo" w:cs="Menlo"/>
+          <w:color w:val="CE9178"/>
+          <w:sz w:val="16"/>
+          <w:szCs w:val="16"/>
+        </w:rPr>
+        <w:t>"</w:t>
+      </w:r>
+      <w:proofErr w:type="spellStart"/>
+      <w:r>
+        <w:rPr>
+          <w:rFonts w:ascii="Menlo" w:eastAsia="Times New Roman" w:hAnsi="Menlo" w:cs="Menlo"/>
+          <w:color w:val="CE9178"/>
+          <w:sz w:val="16"/>
+          <w:szCs w:val="16"/>
+        </w:rPr>
+        <w:t>lifeExp</w:t>
+      </w:r>
+      <w:proofErr w:type="spellEnd"/>
+      <w:r>
+        <w:rPr>
+          <w:rFonts w:ascii="Menlo" w:eastAsia="Times New Roman" w:hAnsi="Menlo" w:cs="Menlo"/>
+          <w:color w:val="CE9178"/>
+          <w:sz w:val="16"/>
+          <w:szCs w:val="16"/>
+        </w:rPr>
+        <w:t>"</w:t>
+      </w:r>
+      <w:r>
+        <w:rPr>
+          <w:rFonts w:ascii="Menlo" w:eastAsia="Times New Roman" w:hAnsi="Menlo" w:cs="Menlo"/>
+          <w:color w:val="D4D4D4"/>
+          <w:sz w:val="16"/>
+          <w:szCs w:val="16"/>
+        </w:rPr>
+        <w:t>,</w:t>
+      </w:r>
+    </w:p>
+    <w:p>
+      <w:pPr>
+        <w:shd w:val="clear" w:color="auto" w:fill="1E1E1E"/>
+        <w:spacing w:line="300" w:lineRule="atLeast"/>
+        <w:rPr>
+          <w:rFonts w:ascii="Menlo" w:eastAsia="Times New Roman" w:hAnsi="Menlo" w:cs="Menlo"/>
+          <w:color w:val="D4D4D4"/>
+          <w:sz w:val="16"/>
+          <w:szCs w:val="16"/>
+        </w:rPr>
+      </w:pPr>
+      <w:r>
+        <w:rPr>
+          <w:rFonts w:ascii="Menlo" w:eastAsia="Times New Roman" w:hAnsi="Menlo" w:cs="Menlo"/>
+          <w:color w:val="D4D4D4"/>
+          <w:sz w:val="16"/>
+          <w:szCs w:val="16"/>
+        </w:rPr>
+        <w:t xml:space="preserve">                     </w:t>
+      </w:r>
+      <w:r>
+        <w:rPr>
+          <w:rFonts w:ascii="Menlo" w:eastAsia="Times New Roman" w:hAnsi="Menlo" w:cs="Menlo"/>
+          <w:color w:val="9CDCFE"/>
+          <w:sz w:val="16"/>
+          <w:szCs w:val="16"/>
+        </w:rPr>
+        <w:t>size</w:t>
+      </w:r>
+      <w:r>
+        <w:rPr>
+          <w:rFonts w:ascii="Menlo" w:eastAsia="Times New Roman" w:hAnsi="Menlo" w:cs="Menlo"/>
+          <w:color w:val="D4D4D4"/>
+          <w:sz w:val="16"/>
+          <w:szCs w:val="16"/>
+        </w:rPr>
+        <w:t>=</w:t>
+      </w:r>
+      <w:r>
+        <w:rPr>
+          <w:rFonts w:ascii="Menlo" w:eastAsia="Times New Roman" w:hAnsi="Menlo" w:cs="Menlo"/>
+          <w:color w:val="CE9178"/>
+          <w:sz w:val="16"/>
+          <w:szCs w:val="16"/>
+        </w:rPr>
+        <w:t>"pop"</w:t>
+      </w:r>
+      <w:r>
+        <w:rPr>
+          <w:rFonts w:ascii="Menlo" w:eastAsia="Times New Roman" w:hAnsi="Menlo" w:cs="Menlo"/>
+          <w:color w:val="D4D4D4"/>
+          <w:sz w:val="16"/>
+          <w:szCs w:val="16"/>
+        </w:rPr>
+        <w:t xml:space="preserve">, </w:t>
+      </w:r>
+      <w:r>
+        <w:rPr>
+          <w:rFonts w:ascii="Menlo" w:eastAsia="Times New Roman" w:hAnsi="Menlo" w:cs="Menlo"/>
+          <w:color w:val="9CDCFE"/>
+          <w:sz w:val="16"/>
+          <w:szCs w:val="16"/>
+        </w:rPr>
+        <w:t>color</w:t>
+      </w:r>
+      <w:r>
+        <w:rPr>
+          <w:rFonts w:ascii="Menlo" w:eastAsia="Times New Roman" w:hAnsi="Menlo" w:cs="Menlo"/>
+          <w:color w:val="D4D4D4"/>
+          <w:sz w:val="16"/>
+          <w:szCs w:val="16"/>
+        </w:rPr>
+        <w:t>=</w:t>
+      </w:r>
+      <w:r>
+        <w:rPr>
+          <w:rFonts w:ascii="Menlo" w:eastAsia="Times New Roman" w:hAnsi="Menlo" w:cs="Menlo"/>
+          <w:color w:val="CE9178"/>
+          <w:sz w:val="16"/>
+          <w:szCs w:val="16"/>
+        </w:rPr>
+        <w:t>"continent"</w:t>
+      </w:r>
+      <w:r>
+        <w:rPr>
+          <w:rFonts w:ascii="Menlo" w:eastAsia="Times New Roman" w:hAnsi="Menlo" w:cs="Menlo"/>
+          <w:color w:val="D4D4D4"/>
+          <w:sz w:val="16"/>
+          <w:szCs w:val="16"/>
+        </w:rPr>
+        <w:t xml:space="preserve">, </w:t>
+      </w:r>
+      <w:proofErr w:type="spellStart"/>
+      <w:r>
+        <w:rPr>
+          <w:rFonts w:ascii="Menlo" w:eastAsia="Times New Roman" w:hAnsi="Menlo" w:cs="Menlo"/>
+          <w:color w:val="9CDCFE"/>
+          <w:sz w:val="16"/>
+          <w:szCs w:val="16"/>
+        </w:rPr>
+        <w:t>hover_name</w:t>
+      </w:r>
+      <w:proofErr w:type="spellEnd"/>
+      <w:r>
+        <w:rPr>
+          <w:rFonts w:ascii="Menlo" w:eastAsia="Times New Roman" w:hAnsi="Menlo" w:cs="Menlo"/>
+          <w:color w:val="D4D4D4"/>
+          <w:sz w:val="16"/>
+          <w:szCs w:val="16"/>
+        </w:rPr>
+        <w:t>=</w:t>
+      </w:r>
+      <w:r>
+        <w:rPr>
+          <w:rFonts w:ascii="Menlo" w:eastAsia="Times New Roman" w:hAnsi="Menlo" w:cs="Menlo"/>
+          <w:color w:val="CE9178"/>
+          <w:sz w:val="16"/>
+          <w:szCs w:val="16"/>
+        </w:rPr>
+        <w:t>"country"</w:t>
+      </w:r>
+      <w:r>
+        <w:rPr>
+          <w:rFonts w:ascii="Menlo" w:eastAsia="Times New Roman" w:hAnsi="Menlo" w:cs="Menlo"/>
+          <w:color w:val="D4D4D4"/>
+          <w:sz w:val="16"/>
+          <w:szCs w:val="16"/>
+        </w:rPr>
+        <w:t>,</w:t>
+      </w:r>
+    </w:p>
+    <w:p>
+      <w:pPr>
+        <w:shd w:val="clear" w:color="auto" w:fill="1E1E1E"/>
+        <w:spacing w:line="300" w:lineRule="atLeast"/>
+        <w:rPr>
+          <w:rFonts w:ascii="Menlo" w:eastAsia="Times New Roman" w:hAnsi="Menlo" w:cs="Menlo"/>
+          <w:color w:val="D4D4D4"/>
+          <w:sz w:val="16"/>
+          <w:szCs w:val="16"/>
+        </w:rPr>
+      </w:pPr>
+      <w:r>
+        <w:rPr>
+          <w:rFonts w:ascii="Menlo" w:eastAsia="Times New Roman" w:hAnsi="Menlo" w:cs="Menlo"/>
+          <w:color w:val="D4D4D4"/>
+          <w:sz w:val="16"/>
+          <w:szCs w:val="16"/>
+        </w:rPr>
+        <w:t xml:space="preserve">                     </w:t>
+      </w:r>
+      <w:proofErr w:type="spellStart"/>
+      <w:r>
+        <w:rPr>
+          <w:rFonts w:ascii="Menlo" w:eastAsia="Times New Roman" w:hAnsi="Menlo" w:cs="Menlo"/>
+          <w:color w:val="9CDCFE"/>
+          <w:sz w:val="16"/>
+          <w:szCs w:val="16"/>
+        </w:rPr>
+        <w:t>log_x</w:t>
+      </w:r>
+      <w:proofErr w:type="spellEnd"/>
+      <w:r>
+        <w:rPr>
+          <w:rFonts w:ascii="Menlo" w:eastAsia="Times New Roman" w:hAnsi="Menlo" w:cs="Menlo"/>
+          <w:color w:val="D4D4D4"/>
+          <w:sz w:val="16"/>
+          <w:szCs w:val="16"/>
+        </w:rPr>
+        <w:t>=</w:t>
+      </w:r>
+      <w:r>
+        <w:rPr>
+          <w:rFonts w:ascii="Menlo" w:eastAsia="Times New Roman" w:hAnsi="Menlo" w:cs="Menlo"/>
+          <w:color w:val="569CD6"/>
+          <w:sz w:val="16"/>
+          <w:szCs w:val="16"/>
+        </w:rPr>
+        <w:t>True</w:t>
+      </w:r>
+      <w:r>
+        <w:rPr>
+          <w:rFonts w:ascii="Menlo" w:eastAsia="Times New Roman" w:hAnsi="Menlo" w:cs="Menlo"/>
+          <w:color w:val="D4D4D4"/>
+          <w:sz w:val="16"/>
+          <w:szCs w:val="16"/>
+        </w:rPr>
+        <w:t xml:space="preserve">, </w:t>
+      </w:r>
+      <w:proofErr w:type="spellStart"/>
+      <w:r>
+        <w:rPr>
+          <w:rFonts w:ascii="Menlo" w:eastAsia="Times New Roman" w:hAnsi="Menlo" w:cs="Menlo"/>
+          <w:color w:val="9CDCFE"/>
+          <w:sz w:val="16"/>
+          <w:szCs w:val="16"/>
+        </w:rPr>
+        <w:t>size_max</w:t>
+      </w:r>
+      <w:proofErr w:type="spellEnd"/>
+      <w:r>
+        <w:rPr>
+          <w:rFonts w:ascii="Menlo" w:eastAsia="Times New Roman" w:hAnsi="Menlo" w:cs="Menlo"/>
+          <w:color w:val="D4D4D4"/>
+          <w:sz w:val="16"/>
+          <w:szCs w:val="16"/>
+        </w:rPr>
+        <w:t>=</w:t>
+      </w:r>
+      <w:r>
+        <w:rPr>
+          <w:rFonts w:ascii="Menlo" w:eastAsia="Times New Roman" w:hAnsi="Menlo" w:cs="Menlo"/>
+          <w:color w:val="B5CEA8"/>
+          <w:sz w:val="16"/>
+          <w:szCs w:val="16"/>
+        </w:rPr>
+        <w:t>55</w:t>
+      </w:r>
+      <w:r>
+        <w:rPr>
+          <w:rFonts w:ascii="Menlo" w:eastAsia="Times New Roman" w:hAnsi="Menlo" w:cs="Menlo"/>
+          <w:color w:val="D4D4D4"/>
+          <w:sz w:val="16"/>
+          <w:szCs w:val="16"/>
+        </w:rPr>
+        <w:t>)</w:t>
+      </w:r>
+    </w:p>
+    <w:p>
+      <w:pPr>
+        <w:shd w:val="clear" w:color="auto" w:fill="1E1E1E"/>
+        <w:spacing w:line="300" w:lineRule="atLeast"/>
+        <w:rPr>
+          <w:rFonts w:ascii="Menlo" w:eastAsia="Times New Roman" w:hAnsi="Menlo" w:cs="Menlo"/>
+          <w:color w:val="D4D4D4"/>
+          <w:sz w:val="16"/>
+          <w:szCs w:val="16"/>
+        </w:rPr>
+      </w:pPr>
+    </w:p>
+    <w:p>
+      <w:pPr>
+        <w:shd w:val="clear" w:color="auto" w:fill="1E1E1E"/>
+        <w:spacing w:line="300" w:lineRule="atLeast"/>
+        <w:rPr>
+          <w:rFonts w:ascii="Menlo" w:eastAsia="Times New Roman" w:hAnsi="Menlo" w:cs="Menlo"/>
+          <w:color w:val="D4D4D4"/>
+          <w:sz w:val="16"/>
+          <w:szCs w:val="16"/>
+        </w:rPr>
+      </w:pPr>
+      <w:r>
+        <w:rPr>
+          <w:rFonts w:ascii="Menlo" w:eastAsia="Times New Roman" w:hAnsi="Menlo" w:cs="Menlo"/>
+          <w:color w:val="D4D4D4"/>
+          <w:sz w:val="16"/>
+          <w:szCs w:val="16"/>
+        </w:rPr>
+        <w:t xml:space="preserve">    </w:t>
+      </w:r>
+      <w:proofErr w:type="spellStart"/>
+      <w:proofErr w:type="gramStart"/>
+      <w:r>
+        <w:rPr>
+          <w:rFonts w:ascii="Menlo" w:eastAsia="Times New Roman" w:hAnsi="Menlo" w:cs="Menlo"/>
+          <w:color w:val="9CDCFE"/>
+          <w:sz w:val="16"/>
+          <w:szCs w:val="16"/>
+        </w:rPr>
+        <w:t>fig</w:t>
+      </w:r>
+      <w:r>
+        <w:rPr>
+          <w:rFonts w:ascii="Menlo" w:eastAsia="Times New Roman" w:hAnsi="Menlo" w:cs="Menlo"/>
+          <w:color w:val="D4D4D4"/>
+          <w:sz w:val="16"/>
+          <w:szCs w:val="16"/>
+        </w:rPr>
+        <w:t>.</w:t>
+      </w:r>
+      <w:r>
+        <w:rPr>
+          <w:rFonts w:ascii="Menlo" w:eastAsia="Times New Roman" w:hAnsi="Menlo" w:cs="Menlo"/>
+          <w:color w:val="DCDCAA"/>
+          <w:sz w:val="16"/>
+          <w:szCs w:val="16"/>
+        </w:rPr>
+        <w:t>update</w:t>
+      </w:r>
+      <w:proofErr w:type="gramEnd"/>
+      <w:r>
+        <w:rPr>
+          <w:rFonts w:ascii="Menlo" w:eastAsia="Times New Roman" w:hAnsi="Menlo" w:cs="Menlo"/>
+          <w:color w:val="DCDCAA"/>
+          <w:sz w:val="16"/>
+          <w:szCs w:val="16"/>
+        </w:rPr>
+        <w:t>_layout</w:t>
+      </w:r>
+      <w:proofErr w:type="spellEnd"/>
+      <w:r>
+        <w:rPr>
+          <w:rFonts w:ascii="Menlo" w:eastAsia="Times New Roman" w:hAnsi="Menlo" w:cs="Menlo"/>
+          <w:color w:val="D4D4D4"/>
+          <w:sz w:val="16"/>
+          <w:szCs w:val="16"/>
+        </w:rPr>
+        <w:t>(</w:t>
+      </w:r>
+      <w:proofErr w:type="spellStart"/>
+      <w:r>
+        <w:rPr>
+          <w:rFonts w:ascii="Menlo" w:eastAsia="Times New Roman" w:hAnsi="Menlo" w:cs="Menlo"/>
+          <w:color w:val="9CDCFE"/>
+          <w:sz w:val="16"/>
+          <w:szCs w:val="16"/>
+        </w:rPr>
+        <w:t>transition_duration</w:t>
+      </w:r>
+      <w:proofErr w:type="spellEnd"/>
+      <w:r>
+        <w:rPr>
+          <w:rFonts w:ascii="Menlo" w:eastAsia="Times New Roman" w:hAnsi="Menlo" w:cs="Menlo"/>
+          <w:color w:val="D4D4D4"/>
+          <w:sz w:val="16"/>
+          <w:szCs w:val="16"/>
+        </w:rPr>
+        <w:t>=</w:t>
+      </w:r>
+      <w:r>
+        <w:rPr>
+          <w:rFonts w:ascii="Menlo" w:eastAsia="Times New Roman" w:hAnsi="Menlo" w:cs="Menlo"/>
+          <w:color w:val="B5CEA8"/>
+          <w:sz w:val="16"/>
+          <w:szCs w:val="16"/>
+        </w:rPr>
+        <w:t>500</w:t>
+      </w:r>
+      <w:r>
+        <w:rPr>
+          <w:rFonts w:ascii="Menlo" w:eastAsia="Times New Roman" w:hAnsi="Menlo" w:cs="Menlo"/>
+          <w:color w:val="D4D4D4"/>
+          <w:sz w:val="16"/>
+          <w:szCs w:val="16"/>
+        </w:rPr>
+        <w:t>)</w:t>
+      </w:r>
+    </w:p>
+    <w:p>
+      <w:pPr>
+        <w:shd w:val="clear" w:color="auto" w:fill="1E1E1E"/>
+        <w:spacing w:line="300" w:lineRule="atLeast"/>
+        <w:rPr>
+          <w:rFonts w:ascii="Menlo" w:eastAsia="Times New Roman" w:hAnsi="Menlo" w:cs="Menlo"/>
+          <w:color w:val="D4D4D4"/>
+          <w:sz w:val="16"/>
+          <w:szCs w:val="16"/>
+        </w:rPr>
+      </w:pPr>
+    </w:p>
+    <w:p>
+      <w:pPr>
+        <w:shd w:val="clear" w:color="auto" w:fill="1E1E1E"/>
+        <w:spacing w:line="300" w:lineRule="atLeast"/>
+        <w:rPr>
+          <w:rFonts w:ascii="Menlo" w:eastAsia="Times New Roman" w:hAnsi="Menlo" w:cs="Menlo"/>
+          <w:color w:val="D4D4D4"/>
+          <w:sz w:val="16"/>
+          <w:szCs w:val="16"/>
+        </w:rPr>
+      </w:pPr>
+      <w:r>
+        <w:rPr>
+          <w:rFonts w:ascii="Menlo" w:eastAsia="Times New Roman" w:hAnsi="Menlo" w:cs="Menlo"/>
+          <w:color w:val="D4D4D4"/>
+          <w:sz w:val="16"/>
+          <w:szCs w:val="16"/>
+        </w:rPr>
+        <w:t xml:space="preserve">    </w:t>
+      </w:r>
+      <w:r>
+        <w:rPr>
+          <w:rFonts w:ascii="Menlo" w:eastAsia="Times New Roman" w:hAnsi="Menlo" w:cs="Menlo"/>
+          <w:color w:val="C586C0"/>
+          <w:sz w:val="16"/>
+          <w:szCs w:val="16"/>
+        </w:rPr>
+        <w:t>return</w:t>
+      </w:r>
+      <w:r>
+        <w:rPr>
+          <w:rFonts w:ascii="Menlo" w:eastAsia="Times New Roman" w:hAnsi="Menlo" w:cs="Menlo"/>
+          <w:color w:val="D4D4D4"/>
+          <w:sz w:val="16"/>
+          <w:szCs w:val="16"/>
+        </w:rPr>
+        <w:t xml:space="preserve"> </w:t>
+      </w:r>
+      <w:r>
+        <w:rPr>
+          <w:rFonts w:ascii="Menlo" w:eastAsia="Times New Roman" w:hAnsi="Menlo" w:cs="Menlo"/>
+          <w:color w:val="9CDCFE"/>
+          <w:sz w:val="16"/>
+          <w:szCs w:val="16"/>
+        </w:rPr>
+        <w:t>fig</w:t>
+      </w:r>
+    </w:p>
+    <w:p/>
+    <w:p/>
+    <w:p>
+      <w:r>
+        <w:t>The outputs</w:t>
+      </w:r>
+      <w:r>
+        <w:t>’</w:t>
+      </w:r>
+      <w:r>
+        <w:t xml:space="preserve"> first argument is </w:t>
+      </w:r>
+      <w:r>
+        <w:rPr>
+          <w:i/>
+          <w:iCs/>
+        </w:rPr>
+        <w:t>graph-with-slider</w:t>
+      </w:r>
+      <w:r>
+        <w:t xml:space="preserve"> which is the id of the graph element. This is the same id as the </w:t>
+      </w:r>
+      <w:proofErr w:type="spellStart"/>
+      <w:proofErr w:type="gramStart"/>
+      <w:r>
+        <w:t>dcc.graph</w:t>
+      </w:r>
+      <w:proofErr w:type="spellEnd"/>
+      <w:proofErr w:type="gramEnd"/>
+      <w:r>
+        <w:t xml:space="preserve"> element being shown on </w:t>
+      </w:r>
+      <w:r>
+        <w:t xml:space="preserve">the web </w:t>
+      </w:r>
+      <w:r>
+        <w:t xml:space="preserve">page. The second is </w:t>
+      </w:r>
+      <w:r>
+        <w:rPr>
+          <w:i/>
+          <w:iCs/>
+        </w:rPr>
+        <w:t>figure</w:t>
+      </w:r>
+      <w:r>
+        <w:t xml:space="preserve"> which is created by the </w:t>
+      </w:r>
+      <w:proofErr w:type="spellStart"/>
+      <w:r>
+        <w:t>update_figure</w:t>
+      </w:r>
+      <w:proofErr w:type="spellEnd"/>
+      <w:r>
+        <w:t xml:space="preserve"> function and returned to the dash application. </w:t>
+      </w:r>
+      <w:r>
+        <w:t>Finally,</w:t>
+      </w:r>
+      <w:r>
+        <w:t xml:space="preserve"> as the </w:t>
+      </w:r>
+      <w:r>
+        <w:rPr>
+          <w:i/>
+          <w:iCs/>
+        </w:rPr>
+        <w:t xml:space="preserve">value </w:t>
+      </w:r>
+      <w:r>
+        <w:t>of</w:t>
+      </w:r>
+      <w:r>
+        <w:t xml:space="preserve"> the doc slider changes, the </w:t>
+      </w:r>
+      <w:proofErr w:type="spellStart"/>
+      <w:r>
+        <w:t>update_figure</w:t>
+      </w:r>
+      <w:proofErr w:type="spellEnd"/>
+      <w:r>
+        <w:t xml:space="preserve"> function is called with the </w:t>
+      </w:r>
+      <w:r>
+        <w:rPr>
+          <w:i/>
+          <w:iCs/>
+        </w:rPr>
+        <w:t xml:space="preserve">value </w:t>
+      </w:r>
+      <w:r>
+        <w:t xml:space="preserve">as an argument. </w:t>
+      </w:r>
+    </w:p>
+    <w:p/>
+    <w:p>
+      <w:r>
+        <w:rPr>
+          <w:b/>
+          <w:bCs/>
+        </w:rPr>
+        <w:t>Getting Data</w:t>
+      </w:r>
+      <w:r>
+        <w:rPr>
+          <w:b/>
+          <w:bCs/>
+        </w:rPr>
+        <w:t xml:space="preserve"> in Dash</w:t>
+      </w:r>
+    </w:p>
+    <w:p>
+      <w:r>
+        <w:t xml:space="preserve">Can be done through pandas like Shiny. </w:t>
+      </w:r>
+      <w:r>
+        <w:t>Dash do</w:t>
+      </w:r>
+      <w:r>
+        <w:t xml:space="preserve">es not appear to support </w:t>
+      </w:r>
+      <w:r>
+        <w:t>NumPy</w:t>
+      </w:r>
+      <w:r>
+        <w:t xml:space="preserve">. </w:t>
+      </w:r>
+    </w:p>
+    <w:p/>
     <w:p>
       <w:pPr>
         <w:ind w:left="720" w:hanging="720"/>
-      </w:pPr>
+        <w:rPr>
+          <w:b/>
+          <w:bCs/>
+        </w:rPr>
+      </w:pPr>
+      <w:r>
+        <w:rPr>
+          <w:b/>
+          <w:bCs/>
+        </w:rPr>
+        <w:t>Noticeable Cons</w:t>
+      </w:r>
+      <w:r>
+        <w:rPr>
+          <w:b/>
+          <w:bCs/>
+        </w:rPr>
+        <w:t xml:space="preserve"> of Dash</w:t>
+      </w:r>
     </w:p>
     <w:p>
       <w:pPr>
         <w:ind w:left="720" w:hanging="720"/>
       </w:pPr>
       <w:r>
-        <w:t xml:space="preserve">There are a few ways to get data into Shiny. The first is through csv files. You can read in the csv with pandas (a data analysis library in python) and then display the csv by filtering the </w:t>
+        <w:lastRenderedPageBreak/>
+        <w:t>Dash appears to have a</w:t>
+      </w:r>
+      <w:r>
+        <w:t xml:space="preserve"> steeper learning curve that Shiny. </w:t>
+      </w:r>
+      <w:r>
+        <w:t>So,</w:t>
+      </w:r>
+      <w:r>
+        <w:t xml:space="preserve"> it will take people longer to understand how to use Dash </w:t>
+      </w:r>
+      <w:r>
+        <w:t xml:space="preserve">proficiently </w:t>
+      </w:r>
+      <w:r>
+        <w:t xml:space="preserve">than </w:t>
+      </w:r>
+      <w:r>
+        <w:t>Shiny</w:t>
+      </w:r>
+      <w:r>
+        <w:t xml:space="preserve">. </w:t>
+      </w:r>
+      <w:r>
+        <w:t>Especially</w:t>
+      </w:r>
+      <w:r>
+        <w:t xml:space="preserve"> if you are inexperienced with Python as there are a lot of different python features and elements being used in Dash and that could be overwhelming</w:t>
+      </w:r>
+      <w:r>
+        <w:t xml:space="preserve"> to beginners</w:t>
+      </w:r>
+      <w:r>
+        <w:t>.</w:t>
+      </w:r>
+    </w:p>
+    <w:p>
+      <w:pPr>
+        <w:ind w:left="720" w:hanging="720"/>
+      </w:pPr>
+    </w:p>
+    <w:p>
+      <w:pPr>
+        <w:ind w:left="720" w:hanging="720"/>
+        <w:rPr>
+          <w:b/>
+          <w:bCs/>
+        </w:rPr>
+      </w:pPr>
+      <w:r>
+        <w:rPr>
+          <w:b/>
+          <w:bCs/>
+        </w:rPr>
+        <w:t>Noticeable Pros</w:t>
+      </w:r>
+      <w:r>
+        <w:rPr>
+          <w:b/>
+          <w:bCs/>
+        </w:rPr>
+        <w:t xml:space="preserve"> of Dash</w:t>
+      </w:r>
+    </w:p>
+    <w:p>
+      <w:r>
+        <w:t xml:space="preserve">You can do a lot more with Dash than you can with Shiny. </w:t>
+      </w:r>
+      <w:r>
+        <w:t>This comes from it being older, so more features have been added. So</w:t>
+      </w:r>
+      <w:r>
+        <w:t>,</w:t>
+      </w:r>
+      <w:r>
+        <w:t xml:space="preserve"> it may take longer to become proficient with Dash than </w:t>
       </w:r>
       <w:proofErr w:type="gramStart"/>
       <w:r>
-        <w:t>pandas</w:t>
+        <w:t>Shiny</w:t>
       </w:r>
       <w:proofErr w:type="gramEnd"/>
       <w:r>
-        <w:t xml:space="preserve"> data frame with inputs from your user or hard coded filters before displaying it.</w:t>
-      </w:r>
-    </w:p>
-    <w:p>
-      <w:pPr>
-        <w:ind w:left="720" w:hanging="720"/>
-      </w:pPr>
-    </w:p>
-    <w:p>
-      <w:pPr>
-        <w:ind w:left="720" w:hanging="720"/>
-      </w:pPr>
-      <w:r>
-        <w:t xml:space="preserve">There’s also the option to upload and download files. </w:t>
-      </w:r>
-    </w:p>
-    <w:p>
-      <w:pPr>
-        <w:ind w:left="720" w:hanging="720"/>
-      </w:pPr>
-    </w:p>
-    <w:p>
-      <w:pPr>
-        <w:ind w:left="720" w:hanging="720"/>
-      </w:pPr>
-      <w:r>
-        <w:t>You can also get data from APIs.</w:t>
-      </w:r>
-    </w:p>
-    <w:p>
-      <w:pPr>
-        <w:ind w:left="720" w:hanging="720"/>
-      </w:pPr>
-    </w:p>
+        <w:t xml:space="preserve"> but you can create more robust and complex programs with it. </w:t>
+      </w:r>
+    </w:p>
+    <w:p/>
+    <w:p>
+      <w:r>
+        <w:t>There is also more room to grow with Dash</w:t>
+      </w:r>
+      <w:r>
+        <w:t xml:space="preserve"> since it has a paid enterprise tier. Thi</w:t>
+      </w:r>
+      <w:r>
+        <w:t>s</w:t>
+      </w:r>
+      <w:r>
+        <w:t xml:space="preserve"> could be useful in the future we</w:t>
+      </w:r>
+      <w:r>
+        <w:t xml:space="preserve"> need</w:t>
+      </w:r>
+      <w:r>
+        <w:t>;</w:t>
+      </w:r>
+      <w:r>
+        <w:t xml:space="preserve"> more features, no code development, and powerful dashboards to handle pages created with Dash. </w:t>
+      </w:r>
+    </w:p>
+    <w:p/>
+    <w:p/>
     <w:sectPr>
       <w:pgSz w:w="12240" w:h="15840"/>
       <w:pgMar w:top="1440" w:right="1440" w:bottom="1440" w:left="1440" w:header="708" w:footer="708" w:gutter="0"/>

</xml_diff>